<commit_message>
- updated EBNF definition
</commit_message>
<xml_diff>
--- a/4th_sem/ass/lehner/MultipleLineareRegression/Documentation.docx
+++ b/4th_sem/ass/lehner/MultipleLineareRegression/Documentation.docx
@@ -281,11 +281,289 @@
         </w:rPr>
         <w:tab/>
       </w:r>
+      <w:proofErr w:type="spellStart"/>
       <w:proofErr w:type="gramStart"/>
       <w:r>
         <w:rPr>
           <w:lang w:val="en-US"/>
         </w:rPr>
+        <w:t>uppercaseLetters</w:t>
+      </w:r>
+      <w:proofErr w:type="spellEnd"/>
+      <w:proofErr w:type="gramEnd"/>
+      <w:r>
+        <w:rPr>
+          <w:lang w:val="en-US"/>
+        </w:rPr>
+        <w:t xml:space="preserve"> </w:t>
+      </w:r>
+      <w:r>
+        <w:rPr>
+          <w:lang w:val="en-US"/>
+        </w:rPr>
+        <w:t xml:space="preserve">= </w:t>
+      </w:r>
+      <w:r>
+        <w:rPr>
+          <w:lang w:val="en-US"/>
+        </w:rPr>
+        <w:t>"A" | "B" | "C" | "D" | "E" | "F" | "G"</w:t>
+      </w:r>
+    </w:p>
+    <w:p>
+      <w:pPr>
+        <w:rPr>
+          <w:lang w:val="en-US"/>
+        </w:rPr>
+      </w:pPr>
+      <w:r>
+        <w:rPr>
+          <w:lang w:val="en-US"/>
+        </w:rPr>
+        <w:t xml:space="preserve">           | "H" | "I" | "J" | "K" | "L" | "M" | "N"</w:t>
+      </w:r>
+    </w:p>
+    <w:p>
+      <w:pPr>
+        <w:rPr>
+          <w:lang w:val="en-US"/>
+        </w:rPr>
+      </w:pPr>
+      <w:r>
+        <w:rPr>
+          <w:lang w:val="en-US"/>
+        </w:rPr>
+        <w:t xml:space="preserve">           | "O" | "P" | "Q" | "R" | "S" | "T" | "U"</w:t>
+      </w:r>
+    </w:p>
+    <w:p>
+      <w:pPr>
+        <w:rPr>
+          <w:lang w:val="en-US"/>
+        </w:rPr>
+      </w:pPr>
+      <w:r>
+        <w:rPr>
+          <w:lang w:val="en-US"/>
+        </w:rPr>
+        <w:t xml:space="preserve">        </w:t>
+      </w:r>
+      <w:r>
+        <w:rPr>
+          <w:lang w:val="en-US"/>
+        </w:rPr>
+        <w:t xml:space="preserve">   | "V" | "W" | "X" | "Y" | "Z”</w:t>
+      </w:r>
+      <w:r>
+        <w:rPr>
+          <w:lang w:val="en-US"/>
+        </w:rPr>
+        <w:t>;</w:t>
+      </w:r>
+    </w:p>
+    <w:p>
+      <w:pPr>
+        <w:rPr>
+          <w:lang w:val="en-US"/>
+        </w:rPr>
+      </w:pPr>
+      <w:r>
+        <w:rPr>
+          <w:lang w:val="en-US"/>
+        </w:rPr>
+        <w:tab/>
+      </w:r>
+      <w:proofErr w:type="spellStart"/>
+      <w:proofErr w:type="gramStart"/>
+      <w:r>
+        <w:rPr>
+          <w:lang w:val="en-US"/>
+        </w:rPr>
+        <w:t>lowercaseLetters</w:t>
+      </w:r>
+      <w:proofErr w:type="spellEnd"/>
+      <w:proofErr w:type="gramEnd"/>
+      <w:r>
+        <w:rPr>
+          <w:lang w:val="en-US"/>
+        </w:rPr>
+        <w:t xml:space="preserve"> = </w:t>
+      </w:r>
+      <w:r>
+        <w:rPr>
+          <w:lang w:val="en-US"/>
+        </w:rPr>
+        <w:t>"a" | "b</w:t>
+      </w:r>
+      <w:r>
+        <w:rPr>
+          <w:lang w:val="en-US"/>
+        </w:rPr>
+        <w:t>" | "</w:t>
+      </w:r>
+      <w:r>
+        <w:rPr>
+          <w:lang w:val="en-US"/>
+        </w:rPr>
+        <w:t>c" | "d"</w:t>
+      </w:r>
+      <w:r>
+        <w:rPr>
+          <w:lang w:val="en-US"/>
+        </w:rPr>
+        <w:t xml:space="preserve"> | "</w:t>
+      </w:r>
+      <w:r>
+        <w:rPr>
+          <w:lang w:val="en-US"/>
+        </w:rPr>
+        <w:t>e</w:t>
+      </w:r>
+      <w:r>
+        <w:rPr>
+          <w:lang w:val="en-US"/>
+        </w:rPr>
+        <w:t>" | "</w:t>
+      </w:r>
+      <w:r>
+        <w:rPr>
+          <w:lang w:val="en-US"/>
+        </w:rPr>
+        <w:t>f</w:t>
+      </w:r>
+      <w:r>
+        <w:rPr>
+          <w:lang w:val="en-US"/>
+        </w:rPr>
+        <w:t>" | "</w:t>
+      </w:r>
+      <w:r>
+        <w:rPr>
+          <w:lang w:val="en-US"/>
+        </w:rPr>
+        <w:t>g</w:t>
+      </w:r>
+      <w:r>
+        <w:rPr>
+          <w:lang w:val="en-US"/>
+        </w:rPr>
+        <w:t>"</w:t>
+      </w:r>
+    </w:p>
+    <w:p>
+      <w:pPr>
+        <w:rPr>
+          <w:lang w:val="en-US"/>
+        </w:rPr>
+      </w:pPr>
+      <w:r>
+        <w:rPr>
+          <w:lang w:val="en-US"/>
+        </w:rPr>
+        <w:t xml:space="preserve">           | "</w:t>
+      </w:r>
+      <w:r>
+        <w:rPr>
+          <w:lang w:val="en-US"/>
+        </w:rPr>
+        <w:t>h" | "</w:t>
+      </w:r>
+      <w:proofErr w:type="spellStart"/>
+      <w:r>
+        <w:rPr>
+          <w:lang w:val="en-US"/>
+        </w:rPr>
+        <w:t>i</w:t>
+      </w:r>
+      <w:proofErr w:type="spellEnd"/>
+      <w:r>
+        <w:rPr>
+          <w:lang w:val="en-US"/>
+        </w:rPr>
+        <w:t>" | "j" | "k" | "l" | "m" | "n</w:t>
+      </w:r>
+      <w:r>
+        <w:rPr>
+          <w:lang w:val="en-US"/>
+        </w:rPr>
+        <w:t>"</w:t>
+      </w:r>
+    </w:p>
+    <w:p>
+      <w:pPr>
+        <w:rPr>
+          <w:lang w:val="en-US"/>
+        </w:rPr>
+      </w:pPr>
+      <w:r>
+        <w:rPr>
+          <w:lang w:val="en-US"/>
+        </w:rPr>
+        <w:t xml:space="preserve">           | "o" | "p</w:t>
+      </w:r>
+      <w:r>
+        <w:rPr>
+          <w:lang w:val="en-US"/>
+        </w:rPr>
+        <w:t>"</w:t>
+      </w:r>
+      <w:r>
+        <w:rPr>
+          <w:lang w:val="en-US"/>
+        </w:rPr>
+        <w:t xml:space="preserve"> | "q" | "r" | "s" | "t" | "u</w:t>
+      </w:r>
+      <w:r>
+        <w:rPr>
+          <w:lang w:val="en-US"/>
+        </w:rPr>
+        <w:t>"</w:t>
+      </w:r>
+    </w:p>
+    <w:p>
+      <w:pPr>
+        <w:rPr>
+          <w:lang w:val="en-US"/>
+        </w:rPr>
+      </w:pPr>
+      <w:r>
+        <w:rPr>
+          <w:lang w:val="en-US"/>
+        </w:rPr>
+        <w:t xml:space="preserve">           | "v" | "w" | "x" | "y" | "z</w:t>
+      </w:r>
+      <w:proofErr w:type="gramStart"/>
+      <w:r>
+        <w:rPr>
+          <w:lang w:val="en-US"/>
+        </w:rPr>
+        <w:t xml:space="preserve">" </w:t>
+      </w:r>
+      <w:r>
+        <w:rPr>
+          <w:lang w:val="en-US"/>
+        </w:rPr>
+        <w:t>;</w:t>
+      </w:r>
+      <w:proofErr w:type="gramEnd"/>
+    </w:p>
+    <w:p>
+      <w:pPr>
+        <w:rPr>
+          <w:lang w:val="en-US"/>
+        </w:rPr>
+      </w:pPr>
+      <w:r>
+        <w:rPr>
+          <w:lang w:val="en-US"/>
+        </w:rPr>
+        <w:tab/>
+      </w:r>
+      <w:proofErr w:type="gramStart"/>
+      <w:r>
+        <w:rPr>
+          <w:lang w:val="en-US"/>
+        </w:rPr>
         <w:t>variable</w:t>
       </w:r>
       <w:proofErr w:type="gramEnd"/>
@@ -293,58 +571,161 @@
         <w:rPr>
           <w:lang w:val="en-US"/>
         </w:rPr>
+        <w:t xml:space="preserve"> </w:t>
+      </w:r>
+      <w:r>
+        <w:rPr>
+          <w:lang w:val="en-US"/>
+        </w:rPr>
+        <w:t xml:space="preserve">= </w:t>
+      </w:r>
+      <w:r>
+        <w:rPr>
+          <w:lang w:val="en-US"/>
+        </w:rPr>
+        <w:t>{</w:t>
+      </w:r>
+      <w:proofErr w:type="spellStart"/>
+      <w:r>
+        <w:rPr>
+          <w:lang w:val="en-US"/>
+        </w:rPr>
+        <w:t>uppercaseLetters</w:t>
+      </w:r>
+      <w:proofErr w:type="spellEnd"/>
+      <w:r>
+        <w:rPr>
+          <w:lang w:val="en-US"/>
+        </w:rPr>
+        <w:t xml:space="preserve"> </w:t>
+      </w:r>
+      <w:r>
+        <w:rPr>
+          <w:lang w:val="en-US"/>
+        </w:rPr>
+        <w:t>|</w:t>
+      </w:r>
+      <w:r>
+        <w:rPr>
+          <w:lang w:val="en-US"/>
+        </w:rPr>
+        <w:t xml:space="preserve"> </w:t>
+      </w:r>
+      <w:proofErr w:type="spellStart"/>
+      <w:r>
+        <w:rPr>
+          <w:lang w:val="en-US"/>
+        </w:rPr>
+        <w:t>lowercaseLetters</w:t>
+      </w:r>
+      <w:proofErr w:type="spellEnd"/>
+      <w:r>
+        <w:rPr>
+          <w:lang w:val="en-US"/>
+        </w:rPr>
+        <w:t>}</w:t>
+      </w:r>
+      <w:r>
+        <w:rPr>
+          <w:lang w:val="en-US"/>
+        </w:rPr>
+        <w:t xml:space="preserve"> ;</w:t>
+      </w:r>
+    </w:p>
+    <w:p>
+      <w:pPr>
+        <w:rPr>
+          <w:lang w:val="en-US"/>
+        </w:rPr>
+      </w:pPr>
+      <w:r>
+        <w:rPr>
+          <w:lang w:val="en-US"/>
+        </w:rPr>
+        <w:tab/>
+      </w:r>
+      <w:proofErr w:type="gramStart"/>
+      <w:r>
+        <w:rPr>
+          <w:lang w:val="en-US"/>
+        </w:rPr>
+        <w:t>integer</w:t>
+      </w:r>
+      <w:proofErr w:type="gramEnd"/>
+      <w:r>
+        <w:rPr>
+          <w:lang w:val="en-US"/>
+        </w:rPr>
         <w:t xml:space="preserve"> = </w:t>
       </w:r>
       <w:r>
         <w:rPr>
           <w:lang w:val="en-US"/>
         </w:rPr>
-        <w:t>"A" | "B" | "C" | "D" | "E" | "F" | "G"</w:t>
-      </w:r>
-    </w:p>
-    <w:p>
-      <w:pPr>
-        <w:rPr>
-          <w:lang w:val="en-US"/>
-        </w:rPr>
-      </w:pPr>
-      <w:r>
-        <w:rPr>
-          <w:lang w:val="en-US"/>
-        </w:rPr>
-        <w:t xml:space="preserve">           | "H" | "I" | "J" | "K" | "L" | "M" | "N"</w:t>
-      </w:r>
-    </w:p>
-    <w:p>
-      <w:pPr>
-        <w:rPr>
-          <w:lang w:val="en-US"/>
-        </w:rPr>
-      </w:pPr>
-      <w:r>
-        <w:rPr>
-          <w:lang w:val="en-US"/>
-        </w:rPr>
-        <w:t xml:space="preserve">           | "O" | "P" | "Q" | "R" | "S" | "T" | "U"</w:t>
-      </w:r>
-    </w:p>
-    <w:p>
-      <w:pPr>
-        <w:rPr>
-          <w:lang w:val="en-US"/>
-        </w:rPr>
-      </w:pPr>
-      <w:r>
-        <w:rPr>
-          <w:lang w:val="en-US"/>
-        </w:rPr>
-        <w:t xml:space="preserve">           | "V" | "W" | "X" | "Y" | "Z"</w:t>
-      </w:r>
-      <w:r>
-        <w:rPr>
-          <w:lang w:val="en-US"/>
-        </w:rPr>
-        <w:t xml:space="preserve"> </w:t>
+        <w:t>[</w:t>
+      </w:r>
+      <w:r>
+        <w:rPr>
+          <w:lang w:val="en-US"/>
+        </w:rPr>
+        <w:t>1-9]</w:t>
+      </w:r>
+      <w:r>
+        <w:rPr>
+          <w:lang w:val="en-US"/>
+        </w:rPr>
+        <w:t xml:space="preserve"> </w:t>
+      </w:r>
+      <w:r>
+        <w:rPr>
+          <w:lang w:val="en-US"/>
+        </w:rPr>
+        <w:t>[0-9]*</w:t>
+      </w:r>
+      <w:r>
+        <w:rPr>
+          <w:lang w:val="en-US"/>
+        </w:rPr>
+        <w:t xml:space="preserve"> </w:t>
+      </w:r>
+      <w:r>
+        <w:rPr>
+          <w:lang w:val="en-US"/>
+        </w:rPr>
+        <w:t>;</w:t>
+      </w:r>
+    </w:p>
+    <w:p>
+      <w:pPr>
+        <w:rPr>
+          <w:lang w:val="en-US"/>
+        </w:rPr>
+      </w:pPr>
+      <w:r>
+        <w:rPr>
+          <w:lang w:val="en-US"/>
+        </w:rPr>
+        <w:tab/>
+      </w:r>
+      <w:proofErr w:type="gramStart"/>
+      <w:r>
+        <w:rPr>
+          <w:lang w:val="en-US"/>
+        </w:rPr>
+        <w:t>delimiter</w:t>
+      </w:r>
+      <w:proofErr w:type="gramEnd"/>
+      <w:r>
+        <w:rPr>
+          <w:lang w:val="en-US"/>
+        </w:rPr>
+        <w:t xml:space="preserve"> = </w:t>
+      </w:r>
+      <w:r>
+        <w:rPr>
+          <w:lang w:val="en-US"/>
+        </w:rPr>
+        <w:t>“</w:t>
       </w:r>
       <w:r>
         <w:rPr>
@@ -356,148 +737,1047 @@
         <w:rPr>
           <w:lang w:val="en-US"/>
         </w:rPr>
-        <w:t xml:space="preserve"> "a" | "b</w:t>
-      </w:r>
-      <w:r>
-        <w:rPr>
-          <w:lang w:val="en-US"/>
-        </w:rPr>
-        <w:t>" | "</w:t>
-      </w:r>
-      <w:r>
-        <w:rPr>
-          <w:lang w:val="en-US"/>
-        </w:rPr>
-        <w:t>c" | "d</w:t>
-      </w:r>
-      <w:r>
-        <w:rPr>
-          <w:lang w:val="en-US"/>
-        </w:rPr>
-        <w:t>"</w:t>
-      </w:r>
-      <w:r>
-        <w:rPr>
-          <w:lang w:val="en-US"/>
-        </w:rPr>
-        <w:t xml:space="preserve"> | "</w:t>
-      </w:r>
-      <w:r>
-        <w:rPr>
-          <w:lang w:val="en-US"/>
-        </w:rPr>
-        <w:t>e</w:t>
-      </w:r>
-      <w:r>
-        <w:rPr>
-          <w:lang w:val="en-US"/>
-        </w:rPr>
-        <w:t>" | "</w:t>
-      </w:r>
-      <w:r>
-        <w:rPr>
-          <w:lang w:val="en-US"/>
-        </w:rPr>
-        <w:t>f</w:t>
-      </w:r>
-      <w:r>
-        <w:rPr>
-          <w:lang w:val="en-US"/>
-        </w:rPr>
-        <w:t>" | "</w:t>
-      </w:r>
-      <w:r>
-        <w:rPr>
-          <w:lang w:val="en-US"/>
-        </w:rPr>
-        <w:t>g</w:t>
-      </w:r>
-      <w:r>
-        <w:rPr>
-          <w:lang w:val="en-US"/>
-        </w:rPr>
-        <w:t>"</w:t>
-      </w:r>
-    </w:p>
-    <w:p>
-      <w:pPr>
-        <w:rPr>
-          <w:lang w:val="en-US"/>
-        </w:rPr>
-      </w:pPr>
-      <w:r>
-        <w:rPr>
-          <w:lang w:val="en-US"/>
-        </w:rPr>
-        <w:t xml:space="preserve">           | "</w:t>
-      </w:r>
-      <w:r>
-        <w:rPr>
-          <w:lang w:val="en-US"/>
-        </w:rPr>
-        <w:t>h" | "</w:t>
-      </w:r>
-      <w:proofErr w:type="spellStart"/>
-      <w:r>
-        <w:rPr>
-          <w:lang w:val="en-US"/>
-        </w:rPr>
-        <w:t>i</w:t>
-      </w:r>
-      <w:proofErr w:type="spellEnd"/>
-      <w:r>
-        <w:rPr>
-          <w:lang w:val="en-US"/>
-        </w:rPr>
-        <w:t>" | "j" | "k" | "l" | "m" | "n</w:t>
-      </w:r>
-      <w:r>
-        <w:rPr>
-          <w:lang w:val="en-US"/>
-        </w:rPr>
-        <w:t>"</w:t>
-      </w:r>
-    </w:p>
-    <w:p>
-      <w:pPr>
-        <w:rPr>
-          <w:lang w:val="en-US"/>
-        </w:rPr>
-      </w:pPr>
-      <w:r>
-        <w:rPr>
-          <w:lang w:val="en-US"/>
-        </w:rPr>
-        <w:t xml:space="preserve">           | "o" | "p</w:t>
-      </w:r>
-      <w:r>
-        <w:rPr>
-          <w:lang w:val="en-US"/>
-        </w:rPr>
-        <w:t>"</w:t>
-      </w:r>
-      <w:r>
-        <w:rPr>
-          <w:lang w:val="en-US"/>
-        </w:rPr>
-        <w:t xml:space="preserve"> | "q" | "r" | "s" | "t" | "u</w:t>
-      </w:r>
-      <w:r>
-        <w:rPr>
-          <w:lang w:val="en-US"/>
-        </w:rPr>
-        <w:t>"</w:t>
-      </w:r>
-    </w:p>
-    <w:p>
-      <w:r>
-        <w:rPr>
-          <w:lang w:val="en-US"/>
-        </w:rPr>
-        <w:t xml:space="preserve">           | "v" | "w" | "x" | "y" | "z" </w:t>
+        <w:t>”</w:t>
+      </w:r>
+      <w:r>
+        <w:rPr>
+          <w:lang w:val="en-US"/>
+        </w:rPr>
+        <w:t xml:space="preserve"> ;</w:t>
+      </w:r>
+    </w:p>
+    <w:p>
+      <w:pPr>
+        <w:rPr>
+          <w:lang w:val="en-US"/>
+        </w:rPr>
+      </w:pPr>
+      <w:r>
+        <w:rPr>
+          <w:lang w:val="en-US"/>
+        </w:rPr>
+        <w:tab/>
+      </w:r>
+      <w:proofErr w:type="gramStart"/>
+      <w:r>
+        <w:rPr>
+          <w:lang w:val="en-US"/>
+        </w:rPr>
+        <w:t>operator</w:t>
+      </w:r>
+      <w:proofErr w:type="gramEnd"/>
+      <w:r>
+        <w:rPr>
+          <w:lang w:val="en-US"/>
+        </w:rPr>
+        <w:t xml:space="preserve"> = </w:t>
+      </w:r>
+      <w:r>
+        <w:rPr>
+          <w:lang w:val="en-US"/>
+        </w:rPr>
+        <w:t>"+</w:t>
+      </w:r>
+      <w:r>
+        <w:rPr>
+          <w:lang w:val="en-US"/>
+        </w:rPr>
+        <w:t xml:space="preserve">” </w:t>
+      </w:r>
+      <w:r>
+        <w:rPr>
+          <w:lang w:val="en-US"/>
+        </w:rPr>
+        <w:t>|</w:t>
+      </w:r>
+      <w:r>
+        <w:rPr>
+          <w:lang w:val="en-US"/>
+        </w:rPr>
+        <w:t xml:space="preserve"> “-”</w:t>
+      </w:r>
+      <w:r>
+        <w:rPr>
+          <w:lang w:val="en-US"/>
+        </w:rPr>
+        <w:t>|</w:t>
+      </w:r>
+      <w:r>
+        <w:rPr>
+          <w:lang w:val="en-US"/>
+        </w:rPr>
+        <w:t xml:space="preserve"> “*”</w:t>
+      </w:r>
+      <w:r>
+        <w:rPr>
+          <w:lang w:val="en-US"/>
+        </w:rPr>
+        <w:t>|</w:t>
+      </w:r>
+      <w:r>
+        <w:rPr>
+          <w:lang w:val="en-US"/>
+        </w:rPr>
+        <w:t xml:space="preserve"> “/”</w:t>
+      </w:r>
+      <w:r>
+        <w:rPr>
+          <w:lang w:val="en-US"/>
+        </w:rPr>
+        <w:t>|</w:t>
+      </w:r>
+      <w:r>
+        <w:rPr>
+          <w:lang w:val="en-US"/>
+        </w:rPr>
+        <w:t xml:space="preserve"> “[”</w:t>
+      </w:r>
+      <w:r>
+        <w:rPr>
+          <w:lang w:val="en-US"/>
+        </w:rPr>
+        <w:t>|</w:t>
+      </w:r>
+      <w:r>
+        <w:rPr>
+          <w:lang w:val="en-US"/>
+        </w:rPr>
+        <w:t xml:space="preserve"> “]”</w:t>
+      </w:r>
+      <w:r>
+        <w:rPr>
+          <w:lang w:val="en-US"/>
+        </w:rPr>
+        <w:t>|</w:t>
+      </w:r>
+      <w:r>
+        <w:rPr>
+          <w:lang w:val="en-US"/>
+        </w:rPr>
+        <w:t xml:space="preserve"> “.”</w:t>
+      </w:r>
+      <w:r>
+        <w:rPr>
+          <w:lang w:val="en-US"/>
+        </w:rPr>
+        <w:t>|</w:t>
+      </w:r>
+      <w:r>
+        <w:rPr>
+          <w:lang w:val="en-US"/>
+        </w:rPr>
+        <w:t xml:space="preserve"> “^”</w:t>
+      </w:r>
+      <w:r>
+        <w:rPr>
+          <w:lang w:val="en-US"/>
+        </w:rPr>
+        <w:t>|</w:t>
+      </w:r>
+      <w:r>
+        <w:rPr>
+          <w:lang w:val="en-US"/>
+        </w:rPr>
+        <w:t xml:space="preserve"> “{”</w:t>
+      </w:r>
+      <w:r>
+        <w:rPr>
+          <w:lang w:val="en-US"/>
+        </w:rPr>
+        <w:t>|</w:t>
+      </w:r>
+      <w:r>
+        <w:rPr>
+          <w:lang w:val="en-US"/>
+        </w:rPr>
+        <w:t xml:space="preserve"> “}”</w:t>
+      </w:r>
+      <w:r>
+        <w:rPr>
+          <w:lang w:val="en-US"/>
+        </w:rPr>
+        <w:t>|</w:t>
+      </w:r>
+      <w:r>
+        <w:rPr>
+          <w:lang w:val="en-US"/>
+        </w:rPr>
+        <w:t xml:space="preserve"> “%”</w:t>
+      </w:r>
+      <w:r>
+        <w:rPr>
+          <w:lang w:val="en-US"/>
+        </w:rPr>
+        <w:t xml:space="preserve"> ;</w:t>
+      </w:r>
+    </w:p>
+    <w:p>
+      <w:pPr>
+        <w:rPr>
+          <w:lang w:val="en-US"/>
+        </w:rPr>
+      </w:pPr>
+      <w:r>
+        <w:rPr>
+          <w:lang w:val="en-US"/>
+        </w:rPr>
+        <w:tab/>
+      </w:r>
+      <w:proofErr w:type="gramStart"/>
+      <w:r>
+        <w:rPr>
+          <w:lang w:val="en-US"/>
+        </w:rPr>
+        <w:t>alpha</w:t>
+      </w:r>
+      <w:proofErr w:type="gramEnd"/>
+      <w:r>
+        <w:rPr>
+          <w:lang w:val="en-US"/>
+        </w:rPr>
+        <w:t xml:space="preserve"> = variable</w:t>
+      </w:r>
+      <w:r>
+        <w:rPr>
+          <w:lang w:val="en-US"/>
+        </w:rPr>
+        <w:t xml:space="preserve"> ;</w:t>
+      </w:r>
+    </w:p>
+    <w:p>
+      <w:pPr>
+        <w:rPr>
+          <w:lang w:val="en-US"/>
+        </w:rPr>
+      </w:pPr>
+      <w:r>
+        <w:rPr>
+          <w:lang w:val="en-US"/>
+        </w:rPr>
+        <w:tab/>
+      </w:r>
+      <w:proofErr w:type="gramStart"/>
+      <w:r>
+        <w:rPr>
+          <w:lang w:val="en-US"/>
+        </w:rPr>
+        <w:t>beta</w:t>
+      </w:r>
+      <w:proofErr w:type="gramEnd"/>
+      <w:r>
+        <w:rPr>
+          <w:lang w:val="en-US"/>
+        </w:rPr>
+        <w:t xml:space="preserve"> = variable</w:t>
+      </w:r>
+      <w:r>
+        <w:rPr>
+          <w:lang w:val="en-US"/>
+        </w:rPr>
+        <w:t xml:space="preserve"> ;</w:t>
+      </w:r>
+    </w:p>
+    <w:p>
+      <w:pPr>
+        <w:rPr>
+          <w:lang w:val="en-US"/>
+        </w:rPr>
+      </w:pPr>
+      <w:r>
+        <w:rPr>
+          <w:lang w:val="en-US"/>
+        </w:rPr>
+        <w:tab/>
+      </w:r>
+      <w:proofErr w:type="gramStart"/>
+      <w:r>
+        <w:rPr>
+          <w:lang w:val="en-US"/>
+        </w:rPr>
+        <w:t>data</w:t>
+      </w:r>
+      <w:proofErr w:type="gramEnd"/>
+      <w:r>
+        <w:rPr>
+          <w:lang w:val="en-US"/>
+        </w:rPr>
+        <w:t xml:space="preserve"> = </w:t>
+      </w:r>
+      <w:r>
+        <w:rPr>
+          <w:lang w:val="en-US"/>
+        </w:rPr>
+        <w:t xml:space="preserve">"csv” </w:t>
+      </w:r>
+      <w:r>
+        <w:rPr>
+          <w:lang w:val="en-US"/>
+        </w:rPr>
+        <w:t>|</w:t>
+      </w:r>
+      <w:r>
+        <w:rPr>
+          <w:lang w:val="en-US"/>
+        </w:rPr>
+        <w:t xml:space="preserve"> “</w:t>
+      </w:r>
+      <w:proofErr w:type="spellStart"/>
+      <w:r>
+        <w:rPr>
+          <w:lang w:val="en-US"/>
+        </w:rPr>
+        <w:t>sql</w:t>
+      </w:r>
+      <w:proofErr w:type="spellEnd"/>
+      <w:r>
+        <w:rPr>
+          <w:lang w:val="en-US"/>
+        </w:rPr>
+        <w:t>”</w:t>
+      </w:r>
+      <w:r>
+        <w:rPr>
+          <w:lang w:val="en-US"/>
+        </w:rPr>
+        <w:t>|</w:t>
+      </w:r>
+      <w:r>
+        <w:rPr>
+          <w:lang w:val="en-US"/>
+        </w:rPr>
+        <w:t xml:space="preserve"> “excel”</w:t>
+      </w:r>
+      <w:r>
+        <w:rPr>
+          <w:lang w:val="en-US"/>
+        </w:rPr>
+        <w:t xml:space="preserve"> ;</w:t>
+      </w:r>
+    </w:p>
+    <w:p>
+      <w:pPr>
+        <w:rPr>
+          <w:lang w:val="en-US"/>
+        </w:rPr>
+      </w:pPr>
+      <w:r>
+        <w:rPr>
+          <w:lang w:val="en-US"/>
+        </w:rPr>
+        <w:tab/>
+      </w:r>
+      <w:proofErr w:type="spellStart"/>
+      <w:proofErr w:type="gramStart"/>
+      <w:r>
+        <w:rPr>
+          <w:lang w:val="en-US"/>
+        </w:rPr>
+        <w:t>winPath</w:t>
+      </w:r>
+      <w:proofErr w:type="spellEnd"/>
+      <w:proofErr w:type="gramEnd"/>
+      <w:r>
+        <w:rPr>
+          <w:lang w:val="en-US"/>
+        </w:rPr>
+        <w:t xml:space="preserve"> =</w:t>
+      </w:r>
+      <w:r>
+        <w:rPr>
+          <w:lang w:val="en-US"/>
+        </w:rPr>
+        <w:t xml:space="preserve"> [</w:t>
+      </w:r>
+      <w:proofErr w:type="spellStart"/>
+      <w:r>
+        <w:rPr>
+          <w:lang w:val="en-US"/>
+        </w:rPr>
+        <w:t>uppercaseLetters</w:t>
+      </w:r>
+      <w:proofErr w:type="spellEnd"/>
+      <w:r>
+        <w:rPr>
+          <w:lang w:val="en-US"/>
+        </w:rPr>
+        <w:t xml:space="preserve"> </w:t>
+      </w:r>
+      <w:r>
+        <w:rPr>
+          <w:lang w:val="en-US"/>
+        </w:rPr>
+        <w:t>“:”</w:t>
+      </w:r>
+      <w:r>
+        <w:rPr>
+          <w:lang w:val="en-US"/>
+        </w:rPr>
+        <w:t xml:space="preserve"> </w:t>
+      </w:r>
+      <w:r>
+        <w:rPr>
+          <w:lang w:val="en-US"/>
+        </w:rPr>
+        <w:t>“</w:t>
+      </w:r>
+      <w:r>
+        <w:rPr>
+          <w:lang w:val="en-US"/>
+        </w:rPr>
+        <w:t>\\</w:t>
+      </w:r>
+      <w:r>
+        <w:rPr>
+          <w:lang w:val="en-US"/>
+        </w:rPr>
+        <w:t xml:space="preserve">”] </w:t>
+      </w:r>
+      <w:r>
+        <w:rPr>
+          <w:lang w:val="en-US"/>
+        </w:rPr>
+        <w:t>{</w:t>
+      </w:r>
+      <w:proofErr w:type="spellStart"/>
+      <w:r>
+        <w:rPr>
+          <w:lang w:val="en-US"/>
+        </w:rPr>
+        <w:t>lowercaseLetters</w:t>
+      </w:r>
+      <w:proofErr w:type="spellEnd"/>
+      <w:r>
+        <w:rPr>
+          <w:lang w:val="en-US"/>
+        </w:rPr>
+        <w:t xml:space="preserve"> </w:t>
+      </w:r>
+      <w:r>
+        <w:rPr>
+          <w:lang w:val="en-US"/>
+        </w:rPr>
+        <w:t>|</w:t>
+      </w:r>
+      <w:r>
+        <w:rPr>
+          <w:lang w:val="en-US"/>
+        </w:rPr>
+        <w:t xml:space="preserve"> </w:t>
+      </w:r>
+      <w:proofErr w:type="spellStart"/>
+      <w:r>
+        <w:rPr>
+          <w:lang w:val="en-US"/>
+        </w:rPr>
+        <w:t>uppercaseLetters</w:t>
+      </w:r>
+      <w:proofErr w:type="spellEnd"/>
+      <w:r>
+        <w:rPr>
+          <w:lang w:val="en-US"/>
+        </w:rPr>
+        <w:t xml:space="preserve"> </w:t>
+      </w:r>
+      <w:r>
+        <w:rPr>
+          <w:lang w:val="en-US"/>
+        </w:rPr>
+        <w:t>|</w:t>
+      </w:r>
+      <w:r>
+        <w:rPr>
+          <w:lang w:val="en-US"/>
+        </w:rPr>
+        <w:t xml:space="preserve"> “_”</w:t>
+      </w:r>
+      <w:r>
+        <w:rPr>
+          <w:lang w:val="en-US"/>
+        </w:rPr>
+        <w:t>|</w:t>
+      </w:r>
+      <w:r>
+        <w:rPr>
+          <w:lang w:val="en-US"/>
+        </w:rPr>
+        <w:t xml:space="preserve"> integer </w:t>
+      </w:r>
+      <w:r>
+        <w:rPr>
+          <w:lang w:val="en-US"/>
+        </w:rPr>
+        <w:t>|</w:t>
+      </w:r>
+      <w:r>
+        <w:rPr>
+          <w:lang w:val="en-US"/>
+        </w:rPr>
+        <w:t xml:space="preserve"> “\\” } ;</w:t>
+      </w:r>
+    </w:p>
+    <w:p>
+      <w:pPr>
+        <w:rPr>
+          <w:lang w:val="en-US"/>
+        </w:rPr>
+      </w:pPr>
+      <w:r>
+        <w:rPr>
+          <w:lang w:val="en-US"/>
+        </w:rPr>
+        <w:tab/>
+      </w:r>
+      <w:proofErr w:type="spellStart"/>
+      <w:proofErr w:type="gramStart"/>
+      <w:r>
+        <w:rPr>
+          <w:lang w:val="en-US"/>
+        </w:rPr>
+        <w:t>linuxPath</w:t>
+      </w:r>
+      <w:proofErr w:type="spellEnd"/>
+      <w:proofErr w:type="gramEnd"/>
+      <w:r>
+        <w:rPr>
+          <w:lang w:val="en-US"/>
+        </w:rPr>
+        <w:t xml:space="preserve"> = {“/” </w:t>
+      </w:r>
+      <w:r>
+        <w:rPr>
+          <w:lang w:val="en-US"/>
+        </w:rPr>
+        <w:t>|</w:t>
+      </w:r>
+      <w:r>
+        <w:rPr>
+          <w:lang w:val="en-US"/>
+        </w:rPr>
+        <w:t xml:space="preserve"> </w:t>
+      </w:r>
+      <w:proofErr w:type="spellStart"/>
+      <w:r>
+        <w:rPr>
+          <w:lang w:val="en-US"/>
+        </w:rPr>
+        <w:t>lowercaseLetter</w:t>
+      </w:r>
+      <w:proofErr w:type="spellEnd"/>
+      <w:r>
+        <w:rPr>
+          <w:lang w:val="en-US"/>
+        </w:rPr>
+        <w:t xml:space="preserve"> </w:t>
+      </w:r>
+      <w:r>
+        <w:rPr>
+          <w:lang w:val="en-US"/>
+        </w:rPr>
+        <w:t>|</w:t>
+      </w:r>
+      <w:r>
+        <w:rPr>
+          <w:lang w:val="en-US"/>
+        </w:rPr>
+        <w:t xml:space="preserve"> </w:t>
+      </w:r>
+      <w:proofErr w:type="spellStart"/>
+      <w:r>
+        <w:rPr>
+          <w:lang w:val="en-US"/>
+        </w:rPr>
+        <w:t>uppercaseLetter</w:t>
+      </w:r>
+      <w:proofErr w:type="spellEnd"/>
+      <w:r>
+        <w:rPr>
+          <w:lang w:val="en-US"/>
+        </w:rPr>
+        <w:t xml:space="preserve"> </w:t>
+      </w:r>
+      <w:r>
+        <w:rPr>
+          <w:lang w:val="en-US"/>
+        </w:rPr>
+        <w:t>|</w:t>
+      </w:r>
+      <w:r>
+        <w:rPr>
+          <w:lang w:val="en-US"/>
+        </w:rPr>
+        <w:t xml:space="preserve"> “_”</w:t>
+      </w:r>
+      <w:r>
+        <w:rPr>
+          <w:lang w:val="en-US"/>
+        </w:rPr>
+        <w:t>|</w:t>
+      </w:r>
+      <w:r>
+        <w:rPr>
+          <w:lang w:val="en-US"/>
+        </w:rPr>
+        <w:t xml:space="preserve"> integer} ;</w:t>
+      </w:r>
+    </w:p>
+    <w:p>
+      <w:pPr>
+        <w:rPr>
+          <w:lang w:val="en-US"/>
+        </w:rPr>
+      </w:pPr>
+      <w:r>
+        <w:rPr>
+          <w:lang w:val="en-US"/>
+        </w:rPr>
+        <w:tab/>
+      </w:r>
+      <w:proofErr w:type="gramStart"/>
+      <w:r>
+        <w:rPr>
+          <w:lang w:val="en-US"/>
+        </w:rPr>
+        <w:t>path</w:t>
+      </w:r>
+      <w:proofErr w:type="gramEnd"/>
+      <w:r>
+        <w:rPr>
+          <w:lang w:val="en-US"/>
+        </w:rPr>
+        <w:t xml:space="preserve"> = </w:t>
+      </w:r>
+      <w:proofErr w:type="spellStart"/>
+      <w:r>
+        <w:rPr>
+          <w:lang w:val="en-US"/>
+        </w:rPr>
+        <w:t>winPath</w:t>
+      </w:r>
+      <w:proofErr w:type="spellEnd"/>
+      <w:r>
+        <w:rPr>
+          <w:lang w:val="en-US"/>
+        </w:rPr>
+        <w:t xml:space="preserve"> </w:t>
+      </w:r>
+      <w:r>
+        <w:rPr>
+          <w:lang w:val="en-US"/>
+        </w:rPr>
+        <w:t>|</w:t>
+      </w:r>
+      <w:r>
+        <w:rPr>
+          <w:lang w:val="en-US"/>
+        </w:rPr>
+        <w:t xml:space="preserve"> </w:t>
+      </w:r>
+      <w:proofErr w:type="spellStart"/>
+      <w:r>
+        <w:rPr>
+          <w:lang w:val="en-US"/>
+        </w:rPr>
+        <w:t>linuxPath</w:t>
+      </w:r>
+      <w:proofErr w:type="spellEnd"/>
+      <w:r>
+        <w:rPr>
+          <w:lang w:val="en-US"/>
+        </w:rPr>
+        <w:t xml:space="preserve"> ;</w:t>
+      </w:r>
+    </w:p>
+    <w:p>
+      <w:pPr>
+        <w:rPr>
+          <w:lang w:val="en-US"/>
+        </w:rPr>
+      </w:pPr>
+      <w:r>
+        <w:rPr>
+          <w:lang w:val="en-US"/>
+        </w:rPr>
+        <w:tab/>
+      </w:r>
+      <w:proofErr w:type="spellStart"/>
+      <w:proofErr w:type="gramStart"/>
+      <w:r>
+        <w:rPr>
+          <w:lang w:val="en-US"/>
+        </w:rPr>
+        <w:t>dataTerm</w:t>
+      </w:r>
+      <w:proofErr w:type="spellEnd"/>
+      <w:proofErr w:type="gramEnd"/>
+      <w:r>
+        <w:rPr>
+          <w:lang w:val="en-US"/>
+        </w:rPr>
+        <w:t xml:space="preserve"> = data</w:t>
+      </w:r>
+      <w:r>
+        <w:rPr>
+          <w:lang w:val="en-US"/>
+        </w:rPr>
+        <w:t>,</w:t>
+      </w:r>
+      <w:r>
+        <w:rPr>
+          <w:lang w:val="en-US"/>
+        </w:rPr>
+        <w:t xml:space="preserve">  equal</w:t>
+      </w:r>
+      <w:r>
+        <w:rPr>
+          <w:lang w:val="en-US"/>
+        </w:rPr>
+        <w:t>,</w:t>
+      </w:r>
+      <w:r>
+        <w:rPr>
+          <w:lang w:val="en-US"/>
+        </w:rPr>
+        <w:t xml:space="preserve"> </w:t>
+      </w:r>
+      <w:r>
+        <w:rPr>
+          <w:lang w:val="en-US"/>
+        </w:rPr>
+        <w:t xml:space="preserve"> path</w:t>
+      </w:r>
+      <w:r>
+        <w:rPr>
+          <w:lang w:val="en-US"/>
+        </w:rPr>
+        <w:t xml:space="preserve"> ;</w:t>
+      </w:r>
+    </w:p>
+    <w:p>
+      <w:pPr>
+        <w:rPr>
+          <w:lang w:val="en-US"/>
+        </w:rPr>
+      </w:pPr>
+      <w:r>
+        <w:rPr>
+          <w:lang w:val="en-US"/>
+        </w:rPr>
+        <w:tab/>
+      </w:r>
+      <w:proofErr w:type="spellStart"/>
+      <w:proofErr w:type="gramStart"/>
+      <w:r>
+        <w:rPr>
+          <w:lang w:val="en-US"/>
+        </w:rPr>
+        <w:t>dataTerms</w:t>
+      </w:r>
+      <w:proofErr w:type="spellEnd"/>
+      <w:proofErr w:type="gramEnd"/>
+      <w:r>
+        <w:rPr>
+          <w:lang w:val="en-US"/>
+        </w:rPr>
+        <w:t xml:space="preserve"> = </w:t>
+      </w:r>
+      <w:proofErr w:type="spellStart"/>
+      <w:r>
+        <w:rPr>
+          <w:lang w:val="en-US"/>
+        </w:rPr>
+        <w:t>dataTerm</w:t>
+      </w:r>
+      <w:proofErr w:type="spellEnd"/>
+      <w:r>
+        <w:rPr>
+          <w:lang w:val="en-US"/>
+        </w:rPr>
+        <w:t xml:space="preserve"> </w:t>
+      </w:r>
+      <w:r>
+        <w:rPr>
+          <w:lang w:val="en-US"/>
+        </w:rPr>
+        <w:t>|</w:t>
+      </w:r>
+      <w:r>
+        <w:rPr>
+          <w:lang w:val="en-US"/>
+        </w:rPr>
+        <w:t xml:space="preserve"> </w:t>
+      </w:r>
+      <w:proofErr w:type="spellStart"/>
+      <w:r>
+        <w:rPr>
+          <w:lang w:val="en-US"/>
+        </w:rPr>
+        <w:t>dataTerm</w:t>
+      </w:r>
+      <w:proofErr w:type="spellEnd"/>
+      <w:r>
+        <w:rPr>
+          <w:lang w:val="en-US"/>
+        </w:rPr>
+        <w:t>,</w:t>
+      </w:r>
+      <w:r>
+        <w:rPr>
+          <w:lang w:val="en-US"/>
+        </w:rPr>
+        <w:t xml:space="preserve"> </w:t>
+      </w:r>
+      <w:proofErr w:type="spellStart"/>
+      <w:r>
+        <w:rPr>
+          <w:lang w:val="en-US"/>
+        </w:rPr>
+        <w:t>dataTerms</w:t>
+      </w:r>
+      <w:proofErr w:type="spellEnd"/>
+      <w:r>
+        <w:rPr>
+          <w:lang w:val="en-US"/>
+        </w:rPr>
+        <w:t xml:space="preserve"> ;</w:t>
+      </w:r>
+    </w:p>
+    <w:p>
+      <w:pPr>
+        <w:rPr>
+          <w:lang w:val="en-US"/>
+        </w:rPr>
+      </w:pPr>
+      <w:r>
+        <w:rPr>
+          <w:lang w:val="en-US"/>
+        </w:rPr>
+        <w:tab/>
+      </w:r>
+      <w:proofErr w:type="spellStart"/>
+      <w:proofErr w:type="gramStart"/>
+      <w:r>
+        <w:rPr>
+          <w:lang w:val="en-US"/>
+        </w:rPr>
+        <w:t>nestedExpr</w:t>
+      </w:r>
+      <w:proofErr w:type="spellEnd"/>
+      <w:proofErr w:type="gramEnd"/>
+      <w:r>
+        <w:rPr>
+          <w:lang w:val="en-US"/>
+        </w:rPr>
+        <w:t xml:space="preserve"> = {</w:t>
+      </w:r>
+      <w:proofErr w:type="spellStart"/>
+      <w:r>
+        <w:rPr>
+          <w:lang w:val="en-US"/>
+        </w:rPr>
+        <w:t>leftBracket</w:t>
+      </w:r>
+      <w:proofErr w:type="spellEnd"/>
+      <w:r>
+        <w:rPr>
+          <w:lang w:val="en-US"/>
+        </w:rPr>
+        <w:t xml:space="preserve"> </w:t>
+      </w:r>
+      <w:r>
+        <w:rPr>
+          <w:lang w:val="en-US"/>
+        </w:rPr>
+        <w:t>|</w:t>
+      </w:r>
+      <w:r>
+        <w:rPr>
+          <w:lang w:val="en-US"/>
+        </w:rPr>
+        <w:t xml:space="preserve"> integer </w:t>
+      </w:r>
+      <w:r>
+        <w:rPr>
+          <w:lang w:val="en-US"/>
+        </w:rPr>
+        <w:t>|</w:t>
+      </w:r>
+      <w:r>
+        <w:rPr>
+          <w:lang w:val="en-US"/>
+        </w:rPr>
+        <w:t xml:space="preserve"> operator </w:t>
+      </w:r>
+      <w:r>
+        <w:rPr>
+          <w:lang w:val="en-US"/>
+        </w:rPr>
+        <w:t>|</w:t>
+      </w:r>
+      <w:r>
+        <w:rPr>
+          <w:lang w:val="en-US"/>
+        </w:rPr>
+        <w:t xml:space="preserve"> </w:t>
+      </w:r>
+      <w:proofErr w:type="spellStart"/>
+      <w:r>
+        <w:rPr>
+          <w:lang w:val="en-US"/>
+        </w:rPr>
+        <w:t>rightBracket</w:t>
+      </w:r>
+      <w:proofErr w:type="spellEnd"/>
+      <w:r>
+        <w:rPr>
+          <w:lang w:val="en-US"/>
+        </w:rPr>
+        <w:t>}</w:t>
+      </w:r>
+    </w:p>
+    <w:p>
+      <w:pPr>
+        <w:rPr>
+          <w:lang w:val="en-US"/>
+        </w:rPr>
+      </w:pPr>
+      <w:r>
+        <w:rPr>
+          <w:lang w:val="en-US"/>
+        </w:rPr>
+        <w:lastRenderedPageBreak/>
+        <w:tab/>
+      </w:r>
+      <w:proofErr w:type="spellStart"/>
+      <w:r>
+        <w:rPr>
+          <w:lang w:val="en-US"/>
+        </w:rPr>
+        <w:t>termPart</w:t>
+      </w:r>
+      <w:proofErr w:type="spellEnd"/>
+      <w:r>
+        <w:rPr>
+          <w:lang w:val="en-US"/>
+        </w:rPr>
+        <w:t xml:space="preserve">  = </w:t>
+      </w:r>
+      <w:proofErr w:type="spellStart"/>
+      <w:r>
+        <w:rPr>
+          <w:lang w:val="en-US"/>
+        </w:rPr>
+        <w:t>nestedExpr</w:t>
+      </w:r>
+      <w:proofErr w:type="spellEnd"/>
+      <w:r>
+        <w:rPr>
+          <w:lang w:val="en-US"/>
+        </w:rPr>
+        <w:t xml:space="preserve"> </w:t>
+      </w:r>
+      <w:r>
+        <w:rPr>
+          <w:lang w:val="en-US"/>
+        </w:rPr>
+        <w:t>| integer | operator</w:t>
+      </w:r>
+      <w:r>
+        <w:rPr>
+          <w:lang w:val="en-US"/>
+        </w:rPr>
+        <w:t xml:space="preserve"> ;</w:t>
       </w:r>
       <w:bookmarkStart w:id="0" w:name="_GoBack"/>
       <w:bookmarkEnd w:id="0"/>
+    </w:p>
+    <w:p>
+      <w:pPr>
+        <w:rPr>
+          <w:lang w:val="en-US"/>
+        </w:rPr>
+      </w:pPr>
+      <w:r>
+        <w:rPr>
+          <w:lang w:val="en-US"/>
+        </w:rPr>
+        <w:tab/>
+      </w:r>
+      <w:proofErr w:type="spellStart"/>
+      <w:proofErr w:type="gramStart"/>
+      <w:r>
+        <w:rPr>
+          <w:lang w:val="en-US"/>
+        </w:rPr>
+        <w:t>termExpr</w:t>
+      </w:r>
+      <w:proofErr w:type="spellEnd"/>
+      <w:r>
+        <w:rPr>
+          <w:lang w:val="en-US"/>
+        </w:rPr>
+        <w:t xml:space="preserve">  =</w:t>
+      </w:r>
+      <w:proofErr w:type="gramEnd"/>
+      <w:r>
+        <w:rPr>
+          <w:lang w:val="en-US"/>
+        </w:rPr>
+        <w:t xml:space="preserve"> </w:t>
+      </w:r>
+      <w:proofErr w:type="spellStart"/>
+      <w:r>
+        <w:rPr>
+          <w:lang w:val="en-US"/>
+        </w:rPr>
+        <w:t>termPart</w:t>
+      </w:r>
+      <w:proofErr w:type="spellEnd"/>
+      <w:r>
+        <w:rPr>
+          <w:lang w:val="en-US"/>
+        </w:rPr>
+        <w:t xml:space="preserve"> </w:t>
+      </w:r>
+      <w:r>
+        <w:rPr>
+          <w:lang w:val="en-US"/>
+        </w:rPr>
+        <w:t>|</w:t>
+      </w:r>
+      <w:r>
+        <w:rPr>
+          <w:lang w:val="en-US"/>
+        </w:rPr>
+        <w:t xml:space="preserve"> </w:t>
+      </w:r>
+      <w:proofErr w:type="spellStart"/>
+      <w:r>
+        <w:rPr>
+          <w:lang w:val="en-US"/>
+        </w:rPr>
+        <w:t>termPart</w:t>
+      </w:r>
+      <w:proofErr w:type="spellEnd"/>
+      <w:r>
+        <w:rPr>
+          <w:lang w:val="en-US"/>
+        </w:rPr>
+        <w:t>,</w:t>
+      </w:r>
+      <w:r>
+        <w:rPr>
+          <w:lang w:val="en-US"/>
+        </w:rPr>
+        <w:t xml:space="preserve"> </w:t>
+      </w:r>
+      <w:proofErr w:type="spellStart"/>
+      <w:r>
+        <w:rPr>
+          <w:lang w:val="en-US"/>
+        </w:rPr>
+        <w:t>termExpr</w:t>
+      </w:r>
+      <w:proofErr w:type="spellEnd"/>
       <w:r>
         <w:rPr>
           <w:lang w:val="en-US"/>
@@ -506,31 +1786,97 @@
       </w:r>
     </w:p>
     <w:p>
-      <w:r>
+      <w:pPr>
+        <w:rPr>
+          <w:lang w:val="en-US"/>
+        </w:rPr>
+      </w:pPr>
+      <w:r>
+        <w:rPr>
+          <w:lang w:val="en-US"/>
+        </w:rPr>
         <w:tab/>
-        <w:t xml:space="preserve">integer = </w:t>
-      </w:r>
-      <w:proofErr w:type="spellStart"/>
-      <w:r>
-        <w:t>Regex</w:t>
-      </w:r>
-      <w:proofErr w:type="spellEnd"/>
-      <w:r>
-        <w:t>(</w:t>
-      </w:r>
-      <w:r>
-        <w:t>'</w:t>
-      </w:r>
-      <w:r>
-        <w:t>[+-]?(([1-9][0-9]*)|0+)</w:t>
-      </w:r>
-      <w:r>
-        <w:t>'</w:t>
-      </w:r>
-      <w:r>
-        <w:t>)</w:t>
-      </w:r>
-      <w:r>
+      </w:r>
+      <w:proofErr w:type="gramStart"/>
+      <w:r>
+        <w:rPr>
+          <w:lang w:val="en-US"/>
+        </w:rPr>
+        <w:t>term</w:t>
+      </w:r>
+      <w:proofErr w:type="gramEnd"/>
+      <w:r>
+        <w:rPr>
+          <w:lang w:val="en-US"/>
+        </w:rPr>
+        <w:t xml:space="preserve"> = </w:t>
+      </w:r>
+      <w:r>
+        <w:rPr>
+          <w:lang w:val="en-US"/>
+        </w:rPr>
+        <w:t>[beta],</w:t>
+      </w:r>
+      <w:r>
+        <w:rPr>
+          <w:lang w:val="en-US"/>
+        </w:rPr>
+        <w:t xml:space="preserve"> </w:t>
+      </w:r>
+      <w:r>
+        <w:rPr>
+          <w:lang w:val="en-US"/>
+        </w:rPr>
+        <w:t>[</w:t>
+      </w:r>
+      <w:proofErr w:type="spellStart"/>
+      <w:r>
+        <w:rPr>
+          <w:lang w:val="en-US"/>
+        </w:rPr>
+        <w:t>termExpr</w:t>
+      </w:r>
+      <w:proofErr w:type="spellEnd"/>
+      <w:r>
+        <w:rPr>
+          <w:lang w:val="en-US"/>
+        </w:rPr>
+        <w:t>]</w:t>
+      </w:r>
+      <w:r>
+        <w:rPr>
+          <w:lang w:val="en-US"/>
+        </w:rPr>
+        <w:t>,</w:t>
+      </w:r>
+      <w:r>
+        <w:rPr>
+          <w:lang w:val="en-US"/>
+        </w:rPr>
+        <w:t xml:space="preserve"> </w:t>
+      </w:r>
+      <w:r>
+        <w:rPr>
+          <w:lang w:val="en-US"/>
+        </w:rPr>
+        <w:t>[</w:t>
+      </w:r>
+      <w:r>
+        <w:rPr>
+          <w:lang w:val="en-US"/>
+        </w:rPr>
+        <w:t>beta</w:t>
+      </w:r>
+      <w:r>
+        <w:rPr>
+          <w:lang w:val="en-US"/>
+        </w:rPr>
+        <w:t xml:space="preserve">] </w:t>
+      </w:r>
+      <w:r>
+        <w:rPr>
+          <w:lang w:val="en-US"/>
+        </w:rPr>
         <w:t xml:space="preserve"> ;</w:t>
       </w:r>
     </w:p>
@@ -541,6 +1887,9 @@
         </w:rPr>
       </w:pPr>
       <w:r>
+        <w:rPr>
+          <w:lang w:val="en-US"/>
+        </w:rPr>
         <w:tab/>
       </w:r>
       <w:proofErr w:type="gramStart"/>
@@ -548,7 +1897,7 @@
         <w:rPr>
           <w:lang w:val="en-US"/>
         </w:rPr>
-        <w:t>delimiter</w:t>
+        <w:t>variables</w:t>
       </w:r>
       <w:proofErr w:type="gramEnd"/>
       <w:r>
@@ -561,7 +1910,7 @@
         <w:rPr>
           <w:lang w:val="en-US"/>
         </w:rPr>
-        <w:t>“</w:t>
+        <w:t xml:space="preserve">term </w:t>
       </w:r>
       <w:r>
         <w:rPr>
@@ -573,8 +1922,159 @@
         <w:rPr>
           <w:lang w:val="en-US"/>
         </w:rPr>
-        <w:t>”</w:t>
-      </w:r>
+        <w:t xml:space="preserve"> term</w:t>
+      </w:r>
+      <w:r>
+        <w:rPr>
+          <w:lang w:val="en-US"/>
+        </w:rPr>
+        <w:t>,</w:t>
+      </w:r>
+      <w:r>
+        <w:rPr>
+          <w:lang w:val="en-US"/>
+        </w:rPr>
+        <w:t xml:space="preserve"> variables ;</w:t>
+      </w:r>
+    </w:p>
+    <w:p>
+      <w:pPr>
+        <w:rPr>
+          <w:lang w:val="en-US"/>
+        </w:rPr>
+      </w:pPr>
+      <w:r>
+        <w:rPr>
+          <w:lang w:val="en-US"/>
+        </w:rPr>
+        <w:tab/>
+      </w:r>
+      <w:proofErr w:type="spellStart"/>
+      <w:proofErr w:type="gramStart"/>
+      <w:r>
+        <w:rPr>
+          <w:lang w:val="en-US"/>
+        </w:rPr>
+        <w:t>dsl</w:t>
+      </w:r>
+      <w:proofErr w:type="spellEnd"/>
+      <w:proofErr w:type="gramEnd"/>
+      <w:r>
+        <w:rPr>
+          <w:lang w:val="en-US"/>
+        </w:rPr>
+        <w:t xml:space="preserve"> = keyword</w:t>
+      </w:r>
+      <w:r>
+        <w:rPr>
+          <w:lang w:val="en-US"/>
+        </w:rPr>
+        <w:t xml:space="preserve">, </w:t>
+      </w:r>
+      <w:proofErr w:type="spellStart"/>
+      <w:r>
+        <w:rPr>
+          <w:lang w:val="en-US"/>
+        </w:rPr>
+        <w:t>leftBracket</w:t>
+      </w:r>
+      <w:proofErr w:type="spellEnd"/>
+      <w:r>
+        <w:rPr>
+          <w:lang w:val="en-US"/>
+        </w:rPr>
+        <w:t>,</w:t>
+      </w:r>
+      <w:r>
+        <w:rPr>
+          <w:lang w:val="en-US"/>
+        </w:rPr>
+        <w:t xml:space="preserve"> alpha</w:t>
+      </w:r>
+      <w:r>
+        <w:rPr>
+          <w:lang w:val="en-US"/>
+        </w:rPr>
+        <w:t>,</w:t>
+      </w:r>
+      <w:r>
+        <w:rPr>
+          <w:lang w:val="en-US"/>
+        </w:rPr>
+        <w:t xml:space="preserve"> </w:t>
+      </w:r>
+      <w:proofErr w:type="spellStart"/>
+      <w:r>
+        <w:rPr>
+          <w:lang w:val="en-US"/>
+        </w:rPr>
+        <w:t>tild</w:t>
+      </w:r>
+      <w:proofErr w:type="spellEnd"/>
+      <w:r>
+        <w:rPr>
+          <w:lang w:val="en-US"/>
+        </w:rPr>
+        <w:t>,</w:t>
+      </w:r>
+      <w:r>
+        <w:rPr>
+          <w:lang w:val="en-US"/>
+        </w:rPr>
+        <w:t xml:space="preserve"> variables</w:t>
+      </w:r>
+      <w:r>
+        <w:rPr>
+          <w:lang w:val="en-US"/>
+        </w:rPr>
+        <w:t>,</w:t>
+      </w:r>
+      <w:r>
+        <w:rPr>
+          <w:lang w:val="en-US"/>
+        </w:rPr>
+        <w:t xml:space="preserve"> delimiter</w:t>
+      </w:r>
+      <w:r>
+        <w:rPr>
+          <w:lang w:val="en-US"/>
+        </w:rPr>
+        <w:t>,</w:t>
+      </w:r>
+      <w:r>
+        <w:rPr>
+          <w:lang w:val="en-US"/>
+        </w:rPr>
+        <w:t xml:space="preserve"> </w:t>
+      </w:r>
+      <w:proofErr w:type="spellStart"/>
+      <w:r>
+        <w:rPr>
+          <w:lang w:val="en-US"/>
+        </w:rPr>
+        <w:t>dataTerms</w:t>
+      </w:r>
+      <w:proofErr w:type="spellEnd"/>
+      <w:r>
+        <w:rPr>
+          <w:lang w:val="en-US"/>
+        </w:rPr>
+        <w:t>,</w:t>
+      </w:r>
+      <w:r>
+        <w:rPr>
+          <w:lang w:val="en-US"/>
+        </w:rPr>
+        <w:t xml:space="preserve"> </w:t>
+      </w:r>
+      <w:proofErr w:type="spellStart"/>
+      <w:r>
+        <w:rPr>
+          <w:lang w:val="en-US"/>
+        </w:rPr>
+        <w:t>rightBracket</w:t>
+      </w:r>
+      <w:proofErr w:type="spellEnd"/>
       <w:r>
         <w:rPr>
           <w:lang w:val="en-US"/>
@@ -594,13 +2094,15 @@
         </w:rPr>
         <w:tab/>
       </w:r>
+      <w:proofErr w:type="spellStart"/>
       <w:proofErr w:type="gramStart"/>
       <w:r>
         <w:rPr>
           <w:lang w:val="en-US"/>
         </w:rPr>
-        <w:t>operator</w:t>
-      </w:r>
+        <w:t>inputString</w:t>
+      </w:r>
+      <w:proofErr w:type="spellEnd"/>
       <w:proofErr w:type="gramEnd"/>
       <w:r>
         <w:rPr>
@@ -608,17 +2110,19 @@
         </w:rPr>
         <w:t xml:space="preserve"> = </w:t>
       </w:r>
-      <w:r>
-        <w:rPr>
-          <w:lang w:val="en-US"/>
-        </w:rPr>
-        <w:t>"+</w:t>
-      </w:r>
-      <w:r>
-        <w:rPr>
-          <w:lang w:val="en-US"/>
-        </w:rPr>
-        <w:t xml:space="preserve">” </w:t>
+      <w:proofErr w:type="spellStart"/>
+      <w:r>
+        <w:rPr>
+          <w:lang w:val="en-US"/>
+        </w:rPr>
+        <w:t>dsl</w:t>
+      </w:r>
+      <w:proofErr w:type="spellEnd"/>
+      <w:r>
+        <w:rPr>
+          <w:lang w:val="en-US"/>
+        </w:rPr>
+        <w:t xml:space="preserve"> </w:t>
       </w:r>
       <w:r>
         <w:rPr>
@@ -630,116 +2134,36 @@
         <w:rPr>
           <w:lang w:val="en-US"/>
         </w:rPr>
-        <w:t xml:space="preserve"> “-”</w:t>
-      </w:r>
-      <w:r>
-        <w:rPr>
-          <w:lang w:val="en-US"/>
-        </w:rPr>
-        <w:t>|</w:t>
-      </w:r>
-      <w:r>
-        <w:rPr>
-          <w:lang w:val="en-US"/>
-        </w:rPr>
-        <w:t xml:space="preserve"> “*”</w:t>
-      </w:r>
-      <w:r>
-        <w:rPr>
-          <w:lang w:val="en-US"/>
-        </w:rPr>
-        <w:t>|</w:t>
-      </w:r>
-      <w:r>
-        <w:rPr>
-          <w:lang w:val="en-US"/>
-        </w:rPr>
-        <w:t xml:space="preserve"> “/”</w:t>
-      </w:r>
-      <w:r>
-        <w:rPr>
-          <w:lang w:val="en-US"/>
-        </w:rPr>
-        <w:t>|</w:t>
-      </w:r>
-      <w:r>
-        <w:rPr>
-          <w:lang w:val="en-US"/>
-        </w:rPr>
-        <w:t xml:space="preserve"> “[”</w:t>
-      </w:r>
-      <w:r>
-        <w:rPr>
-          <w:lang w:val="en-US"/>
-        </w:rPr>
-        <w:t>|</w:t>
-      </w:r>
-      <w:r>
-        <w:rPr>
-          <w:lang w:val="en-US"/>
-        </w:rPr>
-        <w:t xml:space="preserve"> “]”</w:t>
-      </w:r>
-      <w:r>
-        <w:rPr>
-          <w:lang w:val="en-US"/>
-        </w:rPr>
-        <w:t>|</w:t>
-      </w:r>
-      <w:r>
-        <w:rPr>
-          <w:lang w:val="en-US"/>
-        </w:rPr>
-        <w:t xml:space="preserve"> “.”</w:t>
-      </w:r>
-      <w:r>
-        <w:rPr>
-          <w:lang w:val="en-US"/>
-        </w:rPr>
-        <w:t>|</w:t>
-      </w:r>
-      <w:r>
-        <w:rPr>
-          <w:lang w:val="en-US"/>
-        </w:rPr>
-        <w:t xml:space="preserve"> “^”</w:t>
-      </w:r>
-      <w:r>
-        <w:rPr>
-          <w:lang w:val="en-US"/>
-        </w:rPr>
-        <w:t>|</w:t>
-      </w:r>
-      <w:r>
-        <w:rPr>
-          <w:lang w:val="en-US"/>
-        </w:rPr>
-        <w:t xml:space="preserve"> “{”</w:t>
-      </w:r>
-      <w:r>
-        <w:rPr>
-          <w:lang w:val="en-US"/>
-        </w:rPr>
-        <w:t>|</w:t>
-      </w:r>
-      <w:r>
-        <w:rPr>
-          <w:lang w:val="en-US"/>
-        </w:rPr>
-        <w:t xml:space="preserve"> “}”</w:t>
-      </w:r>
-      <w:r>
-        <w:rPr>
-          <w:lang w:val="en-US"/>
-        </w:rPr>
-        <w:t>|</w:t>
-      </w:r>
-      <w:r>
-        <w:rPr>
-          <w:lang w:val="en-US"/>
-        </w:rPr>
-        <w:t xml:space="preserve"> “%”</w:t>
-      </w:r>
+        <w:t xml:space="preserve"> </w:t>
+      </w:r>
+      <w:proofErr w:type="spellStart"/>
+      <w:r>
+        <w:rPr>
+          <w:lang w:val="en-US"/>
+        </w:rPr>
+        <w:t>dsl</w:t>
+      </w:r>
+      <w:proofErr w:type="spellEnd"/>
+      <w:r>
+        <w:rPr>
+          <w:lang w:val="en-US"/>
+        </w:rPr>
+        <w:t>,</w:t>
+      </w:r>
+      <w:r>
+        <w:rPr>
+          <w:lang w:val="en-US"/>
+        </w:rPr>
+        <w:t xml:space="preserve"> </w:t>
+      </w:r>
+      <w:proofErr w:type="spellStart"/>
+      <w:r>
+        <w:rPr>
+          <w:lang w:val="en-US"/>
+        </w:rPr>
+        <w:t>inputString</w:t>
+      </w:r>
+      <w:proofErr w:type="spellEnd"/>
       <w:r>
         <w:rPr>
           <w:lang w:val="en-US"/>
@@ -753,115 +2177,53 @@
           <w:lang w:val="en-US"/>
         </w:rPr>
       </w:pPr>
-      <w:r>
-        <w:rPr>
-          <w:lang w:val="en-US"/>
-        </w:rPr>
-        <w:tab/>
-      </w:r>
+    </w:p>
+    <w:p>
+      <w:pPr>
+        <w:rPr>
+          <w:lang w:val="en-US"/>
+        </w:rPr>
+      </w:pPr>
+    </w:p>
+    <w:p>
+      <w:pPr>
+        <w:pStyle w:val="Heading2"/>
+        <w:rPr>
+          <w:lang w:val="en-US"/>
+        </w:rPr>
+      </w:pPr>
+      <w:r>
+        <w:rPr>
+          <w:lang w:val="en-US"/>
+        </w:rPr>
+        <w:t>A</w:t>
+      </w:r>
+      <w:r>
+        <w:rPr>
+          <w:lang w:val="en-US"/>
+        </w:rPr>
+        <w:t>n example for this DSL would be</w:t>
+      </w:r>
+    </w:p>
+    <w:p>
+      <w:pPr>
+        <w:rPr>
+          <w:lang w:val="en-US"/>
+        </w:rPr>
+      </w:pPr>
       <w:proofErr w:type="gramStart"/>
       <w:r>
         <w:rPr>
           <w:lang w:val="en-US"/>
         </w:rPr>
-        <w:t>alpha</w:t>
+        <w:t>lm(</w:t>
       </w:r>
       <w:proofErr w:type="gramEnd"/>
       <w:r>
         <w:rPr>
           <w:lang w:val="en-US"/>
         </w:rPr>
-        <w:t xml:space="preserve"> = variable</w:t>
-      </w:r>
-      <w:r>
-        <w:rPr>
-          <w:lang w:val="en-US"/>
-        </w:rPr>
-        <w:t xml:space="preserve"> ;</w:t>
-      </w:r>
-    </w:p>
-    <w:p>
-      <w:pPr>
-        <w:rPr>
-          <w:lang w:val="en-US"/>
-        </w:rPr>
-      </w:pPr>
-      <w:r>
-        <w:rPr>
-          <w:lang w:val="en-US"/>
-        </w:rPr>
-        <w:tab/>
-      </w:r>
-      <w:proofErr w:type="gramStart"/>
-      <w:r>
-        <w:rPr>
-          <w:lang w:val="en-US"/>
-        </w:rPr>
-        <w:t>beta</w:t>
-      </w:r>
-      <w:proofErr w:type="gramEnd"/>
-      <w:r>
-        <w:rPr>
-          <w:lang w:val="en-US"/>
-        </w:rPr>
-        <w:t xml:space="preserve"> = variable</w:t>
-      </w:r>
-      <w:r>
-        <w:rPr>
-          <w:lang w:val="en-US"/>
-        </w:rPr>
-        <w:t xml:space="preserve"> ;</w:t>
-      </w:r>
-    </w:p>
-    <w:p>
-      <w:pPr>
-        <w:rPr>
-          <w:lang w:val="en-US"/>
-        </w:rPr>
-      </w:pPr>
-      <w:r>
-        <w:rPr>
-          <w:lang w:val="en-US"/>
-        </w:rPr>
-        <w:tab/>
-      </w:r>
-      <w:proofErr w:type="gramStart"/>
-      <w:r>
-        <w:rPr>
-          <w:lang w:val="en-US"/>
-        </w:rPr>
-        <w:t>data</w:t>
-      </w:r>
-      <w:proofErr w:type="gramEnd"/>
-      <w:r>
-        <w:rPr>
-          <w:lang w:val="en-US"/>
-        </w:rPr>
-        <w:t xml:space="preserve"> = </w:t>
-      </w:r>
-      <w:r>
-        <w:rPr>
-          <w:lang w:val="en-US"/>
-        </w:rPr>
-        <w:t>"csv</w:t>
-      </w:r>
-      <w:r>
-        <w:rPr>
-          <w:lang w:val="en-US"/>
-        </w:rPr>
-        <w:t xml:space="preserve">” </w:t>
-      </w:r>
-      <w:r>
-        <w:rPr>
-          <w:lang w:val="en-US"/>
-        </w:rPr>
-        <w:t>|</w:t>
-      </w:r>
-      <w:r>
-        <w:rPr>
-          <w:lang w:val="en-US"/>
-        </w:rPr>
-        <w:t xml:space="preserve"> “</w:t>
+        <w:t xml:space="preserve">Sales ~ TV * 2, 4 / Radio, 3 * (Newspaper ^ 2) | </w:t>
       </w:r>
       <w:proofErr w:type="spellStart"/>
       <w:r>
@@ -875,806 +2237,107 @@
         <w:rPr>
           <w:lang w:val="en-US"/>
         </w:rPr>
-        <w:t>”</w:t>
-      </w:r>
-      <w:r>
-        <w:rPr>
-          <w:lang w:val="en-US"/>
-        </w:rPr>
-        <w:t>|</w:t>
-      </w:r>
-      <w:r>
-        <w:rPr>
-          <w:lang w:val="en-US"/>
-        </w:rPr>
-        <w:t xml:space="preserve"> “</w:t>
-      </w:r>
-      <w:r>
-        <w:rPr>
-          <w:lang w:val="en-US"/>
-        </w:rPr>
-        <w:t>excel</w:t>
-      </w:r>
-      <w:r>
-        <w:rPr>
-          <w:lang w:val="en-US"/>
-        </w:rPr>
-        <w:t>”</w:t>
-      </w:r>
-      <w:r>
-        <w:rPr>
-          <w:lang w:val="en-US"/>
-        </w:rPr>
-        <w:t xml:space="preserve"> ;</w:t>
-      </w:r>
-    </w:p>
-    <w:p>
-      <w:pPr>
-        <w:rPr>
-          <w:lang w:val="en-US"/>
-        </w:rPr>
-      </w:pPr>
-      <w:r>
-        <w:rPr>
-          <w:lang w:val="en-US"/>
-        </w:rPr>
-        <w:tab/>
-      </w:r>
-      <w:proofErr w:type="gramStart"/>
-      <w:r>
-        <w:rPr>
-          <w:lang w:val="en-US"/>
-        </w:rPr>
-        <w:t>if</w:t>
-      </w:r>
-      <w:proofErr w:type="gramEnd"/>
-      <w:r>
-        <w:rPr>
-          <w:lang w:val="en-US"/>
-        </w:rPr>
-        <w:t xml:space="preserve"> </w:t>
-      </w:r>
-      <w:proofErr w:type="spellStart"/>
-      <w:r>
-        <w:rPr>
-          <w:lang w:val="en-US"/>
-        </w:rPr>
-        <w:t>platform.system</w:t>
-      </w:r>
-      <w:proofErr w:type="spellEnd"/>
-      <w:r>
-        <w:rPr>
-          <w:lang w:val="en-US"/>
-        </w:rPr>
-        <w:t>() == "Windows":</w:t>
-      </w:r>
-    </w:p>
-    <w:p>
-      <w:pPr>
-        <w:rPr>
-          <w:lang w:val="en-US"/>
-        </w:rPr>
-      </w:pPr>
-      <w:r>
-        <w:rPr>
-          <w:lang w:val="en-US"/>
-        </w:rPr>
-        <w:tab/>
-      </w:r>
-      <w:r>
-        <w:rPr>
-          <w:lang w:val="en-US"/>
-        </w:rPr>
-        <w:tab/>
-      </w:r>
-      <w:proofErr w:type="gramStart"/>
-      <w:r>
-        <w:rPr>
-          <w:lang w:val="en-US"/>
-        </w:rPr>
-        <w:t>path</w:t>
-      </w:r>
-      <w:proofErr w:type="gramEnd"/>
-      <w:r>
-        <w:rPr>
-          <w:lang w:val="en-US"/>
-        </w:rPr>
-        <w:t xml:space="preserve"> = Regex(</w:t>
-      </w:r>
-      <w:r>
-        <w:rPr>
-          <w:lang w:val="en-US"/>
-        </w:rPr>
-        <w:t>'([A-Z][:][\\d])?[a-zA-Z_0-9.\\]*')</w:t>
-      </w:r>
-      <w:r>
-        <w:rPr>
-          <w:lang w:val="en-US"/>
-        </w:rPr>
-        <w:t xml:space="preserve"> ;</w:t>
-      </w:r>
-    </w:p>
-    <w:p>
-      <w:pPr>
-        <w:rPr>
-          <w:lang w:val="en-US"/>
-        </w:rPr>
-      </w:pPr>
-      <w:r>
-        <w:rPr>
-          <w:lang w:val="en-US"/>
-        </w:rPr>
-        <w:tab/>
-      </w:r>
-      <w:proofErr w:type="gramStart"/>
-      <w:r>
-        <w:rPr>
-          <w:lang w:val="en-US"/>
-        </w:rPr>
-        <w:t>else</w:t>
-      </w:r>
-      <w:proofErr w:type="gramEnd"/>
-      <w:r>
-        <w:rPr>
-          <w:lang w:val="en-US"/>
-        </w:rPr>
-        <w:t>:</w:t>
-      </w:r>
-    </w:p>
-    <w:p>
-      <w:pPr>
-        <w:rPr>
-          <w:lang w:val="en-US"/>
-        </w:rPr>
-      </w:pPr>
-      <w:r>
-        <w:rPr>
-          <w:lang w:val="en-US"/>
-        </w:rPr>
-        <w:tab/>
-      </w:r>
-      <w:r>
-        <w:rPr>
-          <w:lang w:val="en-US"/>
-        </w:rPr>
-        <w:tab/>
-      </w:r>
-      <w:proofErr w:type="gramStart"/>
-      <w:r>
-        <w:rPr>
-          <w:lang w:val="en-US"/>
-        </w:rPr>
-        <w:t>path</w:t>
-      </w:r>
-      <w:proofErr w:type="gramEnd"/>
-      <w:r>
-        <w:rPr>
-          <w:lang w:val="en-US"/>
-        </w:rPr>
-        <w:t xml:space="preserve"> = Regex(</w:t>
-      </w:r>
-      <w:r>
-        <w:rPr>
-          <w:lang w:val="en-US"/>
-        </w:rPr>
-        <w:t>'[/a-zA-Z_0-9.]*')</w:t>
-      </w:r>
-      <w:r>
-        <w:rPr>
-          <w:lang w:val="en-US"/>
-        </w:rPr>
-        <w:t xml:space="preserve"> ;</w:t>
-      </w:r>
-    </w:p>
-    <w:p>
-      <w:pPr>
-        <w:rPr>
-          <w:lang w:val="en-US"/>
-        </w:rPr>
-      </w:pPr>
-      <w:r>
-        <w:rPr>
-          <w:lang w:val="en-US"/>
-        </w:rPr>
-        <w:tab/>
-      </w:r>
-      <w:proofErr w:type="spellStart"/>
-      <w:proofErr w:type="gramStart"/>
-      <w:r>
-        <w:rPr>
-          <w:lang w:val="en-US"/>
-        </w:rPr>
-        <w:t>dataTerm</w:t>
-      </w:r>
-      <w:proofErr w:type="spellEnd"/>
-      <w:proofErr w:type="gramEnd"/>
-      <w:r>
-        <w:rPr>
-          <w:lang w:val="en-US"/>
-        </w:rPr>
-        <w:t xml:space="preserve"> = data  equal </w:t>
-      </w:r>
-      <w:r>
-        <w:rPr>
-          <w:lang w:val="en-US"/>
-        </w:rPr>
-        <w:t xml:space="preserve"> path</w:t>
-      </w:r>
-      <w:r>
-        <w:rPr>
-          <w:lang w:val="en-US"/>
-        </w:rPr>
-        <w:t xml:space="preserve"> ;</w:t>
-      </w:r>
-    </w:p>
-    <w:p>
-      <w:pPr>
-        <w:rPr>
-          <w:lang w:val="en-US"/>
-        </w:rPr>
-      </w:pPr>
-      <w:r>
-        <w:rPr>
-          <w:lang w:val="en-US"/>
-        </w:rPr>
-        <w:tab/>
-      </w:r>
-      <w:proofErr w:type="spellStart"/>
-      <w:proofErr w:type="gramStart"/>
-      <w:r>
-        <w:rPr>
-          <w:lang w:val="en-US"/>
-        </w:rPr>
-        <w:t>dataTerms</w:t>
-      </w:r>
-      <w:proofErr w:type="spellEnd"/>
-      <w:proofErr w:type="gramEnd"/>
-      <w:r>
-        <w:rPr>
-          <w:lang w:val="en-US"/>
-        </w:rPr>
-        <w:t xml:space="preserve"> = </w:t>
-      </w:r>
-      <w:proofErr w:type="spellStart"/>
-      <w:r>
-        <w:rPr>
-          <w:lang w:val="en-US"/>
-        </w:rPr>
-        <w:t>dataTerm</w:t>
-      </w:r>
-      <w:proofErr w:type="spellEnd"/>
-      <w:r>
-        <w:rPr>
-          <w:lang w:val="en-US"/>
-        </w:rPr>
-        <w:t xml:space="preserve"> </w:t>
-      </w:r>
-      <w:r>
-        <w:rPr>
-          <w:lang w:val="en-US"/>
-        </w:rPr>
-        <w:t>|</w:t>
-      </w:r>
-      <w:r>
-        <w:rPr>
-          <w:lang w:val="en-US"/>
-        </w:rPr>
-        <w:t xml:space="preserve"> </w:t>
-      </w:r>
-      <w:proofErr w:type="spellStart"/>
-      <w:r>
-        <w:rPr>
-          <w:lang w:val="en-US"/>
-        </w:rPr>
-        <w:t>dataTerm</w:t>
-      </w:r>
-      <w:proofErr w:type="spellEnd"/>
-      <w:r>
-        <w:rPr>
-          <w:lang w:val="en-US"/>
-        </w:rPr>
-        <w:t xml:space="preserve"> </w:t>
-      </w:r>
-      <w:proofErr w:type="spellStart"/>
-      <w:r>
-        <w:rPr>
-          <w:lang w:val="en-US"/>
-        </w:rPr>
-        <w:t>dataTerms</w:t>
-      </w:r>
-      <w:proofErr w:type="spellEnd"/>
-      <w:r>
-        <w:rPr>
-          <w:lang w:val="en-US"/>
-        </w:rPr>
-        <w:t xml:space="preserve"> ;</w:t>
-      </w:r>
-    </w:p>
-    <w:p>
-      <w:pPr>
-        <w:rPr>
-          <w:lang w:val="en-US"/>
-        </w:rPr>
-      </w:pPr>
-      <w:r>
-        <w:rPr>
-          <w:lang w:val="en-US"/>
-        </w:rPr>
-        <w:tab/>
-      </w:r>
-      <w:proofErr w:type="spellStart"/>
-      <w:proofErr w:type="gramStart"/>
-      <w:r>
-        <w:rPr>
-          <w:lang w:val="en-US"/>
-        </w:rPr>
-        <w:t>termPart</w:t>
-      </w:r>
-      <w:proofErr w:type="spellEnd"/>
-      <w:r>
-        <w:rPr>
-          <w:lang w:val="en-US"/>
-        </w:rPr>
-        <w:t xml:space="preserve">  =</w:t>
-      </w:r>
-      <w:proofErr w:type="gramEnd"/>
-      <w:r>
-        <w:rPr>
-          <w:lang w:val="en-US"/>
-        </w:rPr>
-        <w:t xml:space="preserve"> </w:t>
-      </w:r>
-      <w:proofErr w:type="spellStart"/>
-      <w:r>
-        <w:rPr>
-          <w:lang w:val="en-US"/>
-        </w:rPr>
-        <w:t>nestedExpr</w:t>
-      </w:r>
-      <w:proofErr w:type="spellEnd"/>
-      <w:r>
-        <w:rPr>
-          <w:lang w:val="en-US"/>
-        </w:rPr>
-        <w:t xml:space="preserve">() | </w:t>
-      </w:r>
-      <w:proofErr w:type="spellStart"/>
-      <w:r>
-        <w:rPr>
-          <w:lang w:val="en-US"/>
-        </w:rPr>
-        <w:t>nestedExpr</w:t>
-      </w:r>
-      <w:proofErr w:type="spellEnd"/>
-      <w:r>
-        <w:rPr>
-          <w:lang w:val="en-US"/>
-        </w:rPr>
-        <w:t>('{','}') | integer | operator</w:t>
-      </w:r>
-      <w:r>
-        <w:rPr>
-          <w:lang w:val="en-US"/>
-        </w:rPr>
-        <w:t xml:space="preserve"> ;</w:t>
-      </w:r>
-    </w:p>
-    <w:p>
-      <w:pPr>
-        <w:rPr>
-          <w:lang w:val="en-US"/>
-        </w:rPr>
-      </w:pPr>
-      <w:r>
-        <w:rPr>
-          <w:lang w:val="en-US"/>
-        </w:rPr>
-        <w:tab/>
-      </w:r>
-      <w:proofErr w:type="spellStart"/>
-      <w:proofErr w:type="gramStart"/>
-      <w:r>
-        <w:rPr>
-          <w:lang w:val="en-US"/>
-        </w:rPr>
-        <w:t>termExpr</w:t>
-      </w:r>
-      <w:proofErr w:type="spellEnd"/>
-      <w:r>
-        <w:rPr>
-          <w:lang w:val="en-US"/>
-        </w:rPr>
-        <w:t xml:space="preserve">  =</w:t>
-      </w:r>
-      <w:proofErr w:type="gramEnd"/>
-      <w:r>
-        <w:rPr>
-          <w:lang w:val="en-US"/>
-        </w:rPr>
-        <w:t xml:space="preserve"> </w:t>
-      </w:r>
-      <w:proofErr w:type="spellStart"/>
-      <w:r>
-        <w:rPr>
-          <w:lang w:val="en-US"/>
-        </w:rPr>
-        <w:t>termPart</w:t>
-      </w:r>
-      <w:proofErr w:type="spellEnd"/>
-      <w:r>
-        <w:rPr>
-          <w:lang w:val="en-US"/>
-        </w:rPr>
-        <w:t xml:space="preserve"> </w:t>
-      </w:r>
-      <w:r>
-        <w:rPr>
-          <w:lang w:val="en-US"/>
-        </w:rPr>
-        <w:t>|</w:t>
-      </w:r>
-      <w:r>
-        <w:rPr>
-          <w:lang w:val="en-US"/>
-        </w:rPr>
-        <w:t xml:space="preserve"> </w:t>
-      </w:r>
-      <w:proofErr w:type="spellStart"/>
-      <w:r>
-        <w:rPr>
-          <w:lang w:val="en-US"/>
-        </w:rPr>
-        <w:t>termPart</w:t>
-      </w:r>
-      <w:proofErr w:type="spellEnd"/>
-      <w:r>
-        <w:rPr>
-          <w:lang w:val="en-US"/>
-        </w:rPr>
-        <w:t xml:space="preserve"> </w:t>
-      </w:r>
-      <w:proofErr w:type="spellStart"/>
-      <w:r>
-        <w:rPr>
-          <w:lang w:val="en-US"/>
-        </w:rPr>
-        <w:t>termExpr</w:t>
-      </w:r>
-      <w:proofErr w:type="spellEnd"/>
-      <w:r>
-        <w:rPr>
-          <w:lang w:val="en-US"/>
-        </w:rPr>
-        <w:t xml:space="preserve"> ;</w:t>
-      </w:r>
-    </w:p>
-    <w:p>
-      <w:pPr>
-        <w:rPr>
-          <w:lang w:val="en-US"/>
-        </w:rPr>
-      </w:pPr>
-      <w:r>
-        <w:rPr>
-          <w:lang w:val="en-US"/>
-        </w:rPr>
-        <w:tab/>
-      </w:r>
-      <w:proofErr w:type="gramStart"/>
-      <w:r>
-        <w:rPr>
-          <w:lang w:val="en-US"/>
-        </w:rPr>
-        <w:t>term</w:t>
-      </w:r>
-      <w:proofErr w:type="gramEnd"/>
-      <w:r>
-        <w:rPr>
-          <w:lang w:val="en-US"/>
-        </w:rPr>
-        <w:t xml:space="preserve"> = </w:t>
-      </w:r>
-      <w:r>
-        <w:rPr>
-          <w:lang w:val="en-US"/>
-        </w:rPr>
-        <w:t xml:space="preserve">[beta] </w:t>
-      </w:r>
-      <w:r>
-        <w:rPr>
-          <w:lang w:val="en-US"/>
-        </w:rPr>
-        <w:t xml:space="preserve"> </w:t>
-      </w:r>
-      <w:r>
-        <w:rPr>
-          <w:lang w:val="en-US"/>
-        </w:rPr>
-        <w:t xml:space="preserve"> </w:t>
-      </w:r>
-      <w:r>
-        <w:rPr>
-          <w:lang w:val="en-US"/>
-        </w:rPr>
-        <w:t>[</w:t>
-      </w:r>
-      <w:proofErr w:type="spellStart"/>
-      <w:r>
-        <w:rPr>
-          <w:lang w:val="en-US"/>
-        </w:rPr>
-        <w:t>termExpr</w:t>
-      </w:r>
-      <w:proofErr w:type="spellEnd"/>
-      <w:r>
-        <w:rPr>
-          <w:lang w:val="en-US"/>
-        </w:rPr>
-        <w:t>]</w:t>
-      </w:r>
-      <w:r>
-        <w:rPr>
-          <w:lang w:val="en-US"/>
-        </w:rPr>
-        <w:t xml:space="preserve"> </w:t>
-      </w:r>
-      <w:r>
-        <w:rPr>
-          <w:lang w:val="en-US"/>
-        </w:rPr>
-        <w:t xml:space="preserve"> </w:t>
-      </w:r>
-      <w:r>
-        <w:rPr>
-          <w:lang w:val="en-US"/>
-        </w:rPr>
-        <w:t>[</w:t>
-      </w:r>
-      <w:r>
-        <w:rPr>
-          <w:lang w:val="en-US"/>
-        </w:rPr>
-        <w:t>beta</w:t>
-      </w:r>
-      <w:r>
-        <w:rPr>
-          <w:lang w:val="en-US"/>
-        </w:rPr>
-        <w:t xml:space="preserve">] </w:t>
-      </w:r>
-      <w:r>
-        <w:rPr>
-          <w:lang w:val="en-US"/>
-        </w:rPr>
-        <w:t xml:space="preserve"> ;</w:t>
-      </w:r>
-    </w:p>
-    <w:p>
-      <w:pPr>
-        <w:rPr>
-          <w:lang w:val="en-US"/>
-        </w:rPr>
-      </w:pPr>
-      <w:r>
-        <w:rPr>
-          <w:lang w:val="en-US"/>
-        </w:rPr>
-        <w:tab/>
-      </w:r>
-      <w:proofErr w:type="gramStart"/>
-      <w:r>
-        <w:rPr>
-          <w:lang w:val="en-US"/>
-        </w:rPr>
-        <w:t>variables</w:t>
-      </w:r>
-      <w:proofErr w:type="gramEnd"/>
-      <w:r>
-        <w:rPr>
-          <w:lang w:val="en-US"/>
-        </w:rPr>
-        <w:t xml:space="preserve"> = </w:t>
-      </w:r>
-      <w:r>
-        <w:rPr>
-          <w:lang w:val="en-US"/>
-        </w:rPr>
-        <w:t xml:space="preserve">term </w:t>
-      </w:r>
-      <w:r>
-        <w:rPr>
-          <w:lang w:val="en-US"/>
-        </w:rPr>
-        <w:t>|</w:t>
-      </w:r>
-      <w:r>
-        <w:rPr>
-          <w:lang w:val="en-US"/>
-        </w:rPr>
-        <w:t xml:space="preserve"> term variables ;</w:t>
-      </w:r>
-    </w:p>
-    <w:p>
-      <w:pPr>
-        <w:rPr>
-          <w:lang w:val="en-US"/>
-        </w:rPr>
-      </w:pPr>
-      <w:r>
-        <w:rPr>
-          <w:lang w:val="en-US"/>
-        </w:rPr>
-        <w:tab/>
-      </w:r>
-      <w:proofErr w:type="spellStart"/>
-      <w:proofErr w:type="gramStart"/>
-      <w:r>
-        <w:rPr>
-          <w:lang w:val="en-US"/>
-        </w:rPr>
-        <w:t>dsl</w:t>
-      </w:r>
-      <w:proofErr w:type="spellEnd"/>
-      <w:proofErr w:type="gramEnd"/>
-      <w:r>
-        <w:rPr>
-          <w:lang w:val="en-US"/>
-        </w:rPr>
-        <w:t xml:space="preserve"> = keyword  </w:t>
-      </w:r>
-      <w:proofErr w:type="spellStart"/>
-      <w:r>
-        <w:rPr>
-          <w:lang w:val="en-US"/>
-        </w:rPr>
-        <w:t>leftBracket</w:t>
-      </w:r>
-      <w:proofErr w:type="spellEnd"/>
-      <w:r>
-        <w:rPr>
-          <w:lang w:val="en-US"/>
-        </w:rPr>
-        <w:t xml:space="preserve">  alpha  </w:t>
-      </w:r>
-      <w:proofErr w:type="spellStart"/>
-      <w:r>
-        <w:rPr>
-          <w:lang w:val="en-US"/>
-        </w:rPr>
-        <w:t>tild</w:t>
-      </w:r>
-      <w:proofErr w:type="spellEnd"/>
-      <w:r>
-        <w:rPr>
-          <w:lang w:val="en-US"/>
-        </w:rPr>
-        <w:t xml:space="preserve">  variables  delimiter  </w:t>
-      </w:r>
-      <w:proofErr w:type="spellStart"/>
-      <w:r>
-        <w:rPr>
-          <w:lang w:val="en-US"/>
-        </w:rPr>
-        <w:t>dataTerms</w:t>
-      </w:r>
-      <w:proofErr w:type="spellEnd"/>
-      <w:r>
-        <w:rPr>
-          <w:lang w:val="en-US"/>
-        </w:rPr>
-        <w:t xml:space="preserve"> </w:t>
-      </w:r>
-      <w:r>
-        <w:rPr>
-          <w:lang w:val="en-US"/>
-        </w:rPr>
-        <w:t xml:space="preserve"> </w:t>
-      </w:r>
-      <w:proofErr w:type="spellStart"/>
-      <w:r>
-        <w:rPr>
-          <w:lang w:val="en-US"/>
-        </w:rPr>
-        <w:t>rightBracket</w:t>
-      </w:r>
-      <w:proofErr w:type="spellEnd"/>
-      <w:r>
-        <w:rPr>
-          <w:lang w:val="en-US"/>
-        </w:rPr>
-        <w:t xml:space="preserve"> ;</w:t>
-      </w:r>
-    </w:p>
-    <w:p>
-      <w:pPr>
-        <w:rPr>
-          <w:lang w:val="en-US"/>
-        </w:rPr>
-      </w:pPr>
-      <w:r>
-        <w:rPr>
-          <w:lang w:val="en-US"/>
-        </w:rPr>
-        <w:lastRenderedPageBreak/>
-        <w:tab/>
-      </w:r>
-      <w:proofErr w:type="spellStart"/>
-      <w:proofErr w:type="gramStart"/>
-      <w:r>
-        <w:rPr>
-          <w:lang w:val="en-US"/>
-        </w:rPr>
-        <w:t>inputString</w:t>
-      </w:r>
-      <w:proofErr w:type="spellEnd"/>
-      <w:proofErr w:type="gramEnd"/>
-      <w:r>
-        <w:rPr>
-          <w:lang w:val="en-US"/>
-        </w:rPr>
-        <w:t xml:space="preserve"> = </w:t>
-      </w:r>
-      <w:proofErr w:type="spellStart"/>
-      <w:r>
-        <w:rPr>
-          <w:lang w:val="en-US"/>
-        </w:rPr>
-        <w:t>dsl</w:t>
-      </w:r>
-      <w:proofErr w:type="spellEnd"/>
-      <w:r>
-        <w:rPr>
-          <w:lang w:val="en-US"/>
-        </w:rPr>
-        <w:t xml:space="preserve"> </w:t>
-      </w:r>
-      <w:r>
-        <w:rPr>
-          <w:lang w:val="en-US"/>
-        </w:rPr>
-        <w:t>|</w:t>
-      </w:r>
-      <w:r>
-        <w:rPr>
-          <w:lang w:val="en-US"/>
-        </w:rPr>
-        <w:t xml:space="preserve"> </w:t>
-      </w:r>
-      <w:proofErr w:type="spellStart"/>
-      <w:r>
-        <w:rPr>
-          <w:lang w:val="en-US"/>
-        </w:rPr>
-        <w:t>dsl</w:t>
-      </w:r>
-      <w:proofErr w:type="spellEnd"/>
-      <w:r>
-        <w:rPr>
-          <w:lang w:val="en-US"/>
-        </w:rPr>
-        <w:t xml:space="preserve"> </w:t>
-      </w:r>
-      <w:proofErr w:type="spellStart"/>
-      <w:r>
-        <w:rPr>
-          <w:lang w:val="en-US"/>
-        </w:rPr>
-        <w:t>inputString</w:t>
-      </w:r>
-      <w:proofErr w:type="spellEnd"/>
-      <w:r>
-        <w:rPr>
-          <w:lang w:val="en-US"/>
-        </w:rPr>
-        <w:t xml:space="preserve"> ;</w:t>
-      </w:r>
-    </w:p>
-    <w:p>
-      <w:pPr>
-        <w:rPr>
-          <w:lang w:val="en-US"/>
-        </w:rPr>
-      </w:pPr>
+        <w:t>=</w:t>
+      </w:r>
+      <w:r>
+        <w:rPr>
+          <w:lang w:val="en-US"/>
+        </w:rPr>
+        <w:t>/home/source1</w:t>
+      </w:r>
+      <w:r>
+        <w:rPr>
+          <w:lang w:val="en-US"/>
+        </w:rPr>
+        <w:t>.db, csv=/</w:t>
+      </w:r>
+      <w:r>
+        <w:rPr>
+          <w:lang w:val="en-US"/>
+        </w:rPr>
+        <w:t xml:space="preserve">home/source2.csv, </w:t>
+      </w:r>
+      <w:r>
+        <w:rPr>
+          <w:lang w:val="en-US"/>
+        </w:rPr>
+        <w:t xml:space="preserve"> </w:t>
+      </w:r>
+      <w:r>
+        <w:rPr>
+          <w:lang w:val="en-US"/>
+        </w:rPr>
+        <w:t>excel=/home/source3.xls</w:t>
+      </w:r>
+      <w:r>
+        <w:rPr>
+          <w:lang w:val="en-US"/>
+        </w:rPr>
+        <w:t>);</w:t>
+      </w:r>
+    </w:p>
+    <w:p>
+      <w:pPr>
+        <w:rPr>
+          <w:lang w:val="en-US"/>
+        </w:rPr>
+      </w:pPr>
+      <w:r>
+        <w:rPr>
+          <w:lang w:val="en-US"/>
+        </w:rPr>
+        <w:t>You see it is possible to define more than one data source.</w:t>
+      </w:r>
+      <w:r>
+        <w:rPr>
+          <w:lang w:val="en-US"/>
+        </w:rPr>
+        <w:t xml:space="preserve"> Only the data sources </w:t>
+      </w:r>
+      <w:proofErr w:type="spellStart"/>
+      <w:r>
+        <w:rPr>
+          <w:lang w:val="en-US"/>
+        </w:rPr>
+        <w:t>sql</w:t>
+      </w:r>
+      <w:proofErr w:type="spellEnd"/>
+      <w:r>
+        <w:rPr>
+          <w:lang w:val="en-US"/>
+        </w:rPr>
+        <w:t>, csv or excel are supported. An error will occur if other data sources are used.</w:t>
+      </w:r>
+      <w:r>
+        <w:rPr>
+          <w:lang w:val="en-US"/>
+        </w:rPr>
+        <w:t xml:space="preserve"> </w:t>
+      </w:r>
+      <w:r>
+        <w:rPr>
+          <w:lang w:val="en-US"/>
+        </w:rPr>
+        <w:t>The parser will check if the variables, like “TV” or “Radio” are defined in the data source. If the variable is not found, an error will be displayed.</w:t>
+      </w:r>
+      <w:r>
+        <w:rPr>
+          <w:lang w:val="en-US"/>
+        </w:rPr>
+        <w:t xml:space="preserve"> Furthermore if a variable occurs in two given data sources an error will be displayed too, because the parser will not be sure that the corresponding value to the variable is correct.</w:t>
+      </w:r>
+      <w:r>
+        <w:rPr>
+          <w:lang w:val="en-US"/>
+        </w:rPr>
+        <w:t xml:space="preserve"> The “;” after the statement is mandatory. The parser is able to handle multiple statements in one file.</w:t>
+      </w:r>
+      <w:r>
+        <w:rPr>
+          <w:lang w:val="en-US"/>
+        </w:rPr>
+        <w:t xml:space="preserve"> </w:t>
+      </w:r>
     </w:p>
     <w:p>
       <w:pPr>
@@ -1694,167 +2357,6 @@
         <w:rPr>
           <w:lang w:val="en-US"/>
         </w:rPr>
-        <w:t>A</w:t>
-      </w:r>
-      <w:r>
-        <w:rPr>
-          <w:lang w:val="en-US"/>
-        </w:rPr>
-        <w:t>n example for this DSL would be</w:t>
-      </w:r>
-    </w:p>
-    <w:p>
-      <w:pPr>
-        <w:rPr>
-          <w:lang w:val="en-US"/>
-        </w:rPr>
-      </w:pPr>
-      <w:proofErr w:type="gramStart"/>
-      <w:r>
-        <w:rPr>
-          <w:lang w:val="en-US"/>
-        </w:rPr>
-        <w:t>lm(</w:t>
-      </w:r>
-      <w:proofErr w:type="gramEnd"/>
-      <w:r>
-        <w:rPr>
-          <w:lang w:val="en-US"/>
-        </w:rPr>
-        <w:t xml:space="preserve">Sales ~ TV * 2, 4 / Radio, 3 * (Newspaper ^ 2) | </w:t>
-      </w:r>
-      <w:proofErr w:type="spellStart"/>
-      <w:r>
-        <w:rPr>
-          <w:lang w:val="en-US"/>
-        </w:rPr>
-        <w:t>sql</w:t>
-      </w:r>
-      <w:proofErr w:type="spellEnd"/>
-      <w:r>
-        <w:rPr>
-          <w:lang w:val="en-US"/>
-        </w:rPr>
-        <w:t>=</w:t>
-      </w:r>
-      <w:r>
-        <w:rPr>
-          <w:lang w:val="en-US"/>
-        </w:rPr>
-        <w:t>/home/source1</w:t>
-      </w:r>
-      <w:r>
-        <w:rPr>
-          <w:lang w:val="en-US"/>
-        </w:rPr>
-        <w:t>.db, csv=/</w:t>
-      </w:r>
-      <w:r>
-        <w:rPr>
-          <w:lang w:val="en-US"/>
-        </w:rPr>
-        <w:t xml:space="preserve">home/source2.csv, </w:t>
-      </w:r>
-      <w:r>
-        <w:rPr>
-          <w:lang w:val="en-US"/>
-        </w:rPr>
-        <w:t xml:space="preserve"> </w:t>
-      </w:r>
-      <w:r>
-        <w:rPr>
-          <w:lang w:val="en-US"/>
-        </w:rPr>
-        <w:t>excel=/home/source3.xls</w:t>
-      </w:r>
-      <w:r>
-        <w:rPr>
-          <w:lang w:val="en-US"/>
-        </w:rPr>
-        <w:t>);</w:t>
-      </w:r>
-    </w:p>
-    <w:p>
-      <w:pPr>
-        <w:rPr>
-          <w:lang w:val="en-US"/>
-        </w:rPr>
-      </w:pPr>
-      <w:r>
-        <w:rPr>
-          <w:lang w:val="en-US"/>
-        </w:rPr>
-        <w:t>You see it is possible to define more than one data source.</w:t>
-      </w:r>
-      <w:r>
-        <w:rPr>
-          <w:lang w:val="en-US"/>
-        </w:rPr>
-        <w:t xml:space="preserve"> Only the data sources </w:t>
-      </w:r>
-      <w:proofErr w:type="spellStart"/>
-      <w:r>
-        <w:rPr>
-          <w:lang w:val="en-US"/>
-        </w:rPr>
-        <w:t>sql</w:t>
-      </w:r>
-      <w:proofErr w:type="spellEnd"/>
-      <w:r>
-        <w:rPr>
-          <w:lang w:val="en-US"/>
-        </w:rPr>
-        <w:t>, csv or excel are supported. An error will occur if other data sources are used.</w:t>
-      </w:r>
-      <w:r>
-        <w:rPr>
-          <w:lang w:val="en-US"/>
-        </w:rPr>
-        <w:t xml:space="preserve"> </w:t>
-      </w:r>
-      <w:r>
-        <w:rPr>
-          <w:lang w:val="en-US"/>
-        </w:rPr>
-        <w:t>The parser will check if the variables, like “TV” or “Radio” are defined in the data source. If the variable is not found, an error will be displayed.</w:t>
-      </w:r>
-      <w:r>
-        <w:rPr>
-          <w:lang w:val="en-US"/>
-        </w:rPr>
-        <w:t xml:space="preserve"> Furthermore if a variable occurs in two given data sources an error will be displayed too, because the parser will not be sure that the corresponding value to the variable is correct.</w:t>
-      </w:r>
-      <w:r>
-        <w:rPr>
-          <w:lang w:val="en-US"/>
-        </w:rPr>
-        <w:t xml:space="preserve"> The “;” after the statement is mandatory. The parser is able to handle multiple statements in one file.</w:t>
-      </w:r>
-      <w:r>
-        <w:rPr>
-          <w:lang w:val="en-US"/>
-        </w:rPr>
-        <w:t xml:space="preserve"> </w:t>
-      </w:r>
-    </w:p>
-    <w:p>
-      <w:pPr>
-        <w:rPr>
-          <w:lang w:val="en-US"/>
-        </w:rPr>
-      </w:pPr>
-    </w:p>
-    <w:p>
-      <w:pPr>
-        <w:pStyle w:val="Heading2"/>
-        <w:rPr>
-          <w:lang w:val="en-US"/>
-        </w:rPr>
-      </w:pPr>
-      <w:r>
-        <w:rPr>
-          <w:lang w:val="en-US"/>
-        </w:rPr>
         <w:t>How to calculate multiple linear regression programmatically</w:t>
       </w:r>
     </w:p>
@@ -1868,13 +2370,7 @@
         <w:rPr>
           <w:lang w:val="en-US"/>
         </w:rPr>
-        <w:t>For calculating the multiple linear regression, the programming language python was used.</w:t>
-      </w:r>
-      <w:r>
-        <w:rPr>
-          <w:lang w:val="en-US"/>
-        </w:rPr>
-        <w:t xml:space="preserve"> The DSL will be parsed with the library </w:t>
+        <w:t xml:space="preserve">For calculating the multiple linear regression, the programming language python was used. The DSL will be parsed with the library </w:t>
       </w:r>
       <w:proofErr w:type="spellStart"/>
       <w:r>
@@ -2080,13 +2576,7 @@
         <w:rPr>
           <w:lang w:val="en-US"/>
         </w:rPr>
-        <w:t xml:space="preserve">” and the Y value is the variable before </w:t>
-      </w:r>
-      <w:r>
-        <w:rPr>
-          <w:lang w:val="en-US"/>
-        </w:rPr>
-        <w:t>the “</w:t>
+        <w:t>” and the Y value is the variable before the “</w:t>
       </w:r>
       <w:r>
         <w:rPr>
@@ -2098,31 +2588,13 @@
         <w:rPr>
           <w:lang w:val="en-US"/>
         </w:rPr>
-        <w:t>”</w:t>
-      </w:r>
-      <w:r>
-        <w:rPr>
-          <w:lang w:val="en-US"/>
-        </w:rPr>
-        <w:t>. The values of each variable will be presented in a Matrix.</w:t>
-      </w:r>
-      <w:r>
-        <w:rPr>
-          <w:lang w:val="en-US"/>
-        </w:rPr>
-        <w:t xml:space="preserve"> </w:t>
-      </w:r>
-      <w:r>
-        <w:rPr>
-          <w:lang w:val="en-US"/>
-        </w:rPr>
-        <w:t>The “T” stands for transpose matrix</w:t>
-      </w:r>
-      <w:r>
-        <w:rPr>
-          <w:lang w:val="en-US"/>
-        </w:rPr>
-        <w:t>.</w:t>
+        <w:t>”. The values of each variable will be presented in a Matrix.</w:t>
+      </w:r>
+      <w:r>
+        <w:rPr>
+          <w:lang w:val="en-US"/>
+        </w:rPr>
+        <w:t xml:space="preserve"> The “T” stands for transpose matrix.</w:t>
       </w:r>
       <w:r>
         <w:rPr>
@@ -2173,6 +2645,7 @@
           <w:noProof/>
           <w:lang w:eastAsia="de-AT"/>
         </w:rPr>
+        <w:lastRenderedPageBreak/>
         <w:drawing>
           <wp:inline distT="0" distB="0" distL="0" distR="0">
             <wp:extent cx="2124075" cy="1543050"/>
@@ -2445,6 +2918,7 @@
         <w:rPr>
           <w:lang w:val="en-US"/>
         </w:rPr>
+        <w:lastRenderedPageBreak/>
         <w:t xml:space="preserve">After multiplying the matrices, the result matrix has to be inverted. We need to invert matrices, because they can’t be divided. Multiplying a matrix by its inverse, is the matrix division. </w:t>
       </w:r>
     </w:p>
@@ -2697,7 +3171,14 @@
         <w:rPr>
           <w:lang w:val="en-US"/>
         </w:rPr>
-        <w:t xml:space="preserve"> After this step, we check if the rest of the values in the column are 0 or not. If this is not the case, we have to multiply the columns with the negative factor, to switch to 0 values. This must be done throughout the matrix and identity matrix.</w:t>
+        <w:t xml:space="preserve"> After this step, we check if the rest of the values in the column are 0 or not. If this is not the case, we have to multiply the columns with the negative </w:t>
+      </w:r>
+      <w:r>
+        <w:rPr>
+          <w:lang w:val="en-US"/>
+        </w:rPr>
+        <w:lastRenderedPageBreak/>
+        <w:t>factor, to switch to 0 values. This must be done throughout the matrix and identity matrix.</w:t>
       </w:r>
       <w:r>
         <w:rPr>
@@ -2767,21 +3248,7 @@
             <w:rStyle w:val="Hyperlink"/>
             <w:lang w:val="en-US"/>
           </w:rPr>
-          <w:t>You</w:t>
-        </w:r>
-        <w:r>
-          <w:rPr>
-            <w:rStyle w:val="Hyperlink"/>
-            <w:lang w:val="en-US"/>
-          </w:rPr>
-          <w:t>T</w:t>
-        </w:r>
-        <w:r>
-          <w:rPr>
-            <w:rStyle w:val="Hyperlink"/>
-            <w:lang w:val="en-US"/>
-          </w:rPr>
-          <w:t>ube</w:t>
+          <w:t>YouTube</w:t>
         </w:r>
       </w:hyperlink>
       <w:r>
@@ -2928,6 +3395,7 @@
           <w:noProof/>
           <w:lang w:eastAsia="de-AT"/>
         </w:rPr>
+        <w:lastRenderedPageBreak/>
         <w:drawing>
           <wp:inline distT="0" distB="0" distL="0" distR="0">
             <wp:extent cx="4391025" cy="5953125"/>
@@ -3037,6 +3505,7 @@
           <w:noProof/>
           <w:lang w:eastAsia="de-AT"/>
         </w:rPr>
+        <w:lastRenderedPageBreak/>
         <w:drawing>
           <wp:inline distT="0" distB="0" distL="0" distR="0">
             <wp:extent cx="4400550" cy="3124200"/>
@@ -4066,7 +4535,7 @@
 </file>
 
 <file path=customXml/itemProps1.xml><?xml version="1.0" encoding="utf-8"?>
-<ds:datastoreItem xmlns:ds="http://schemas.openxmlformats.org/officeDocument/2006/customXml" ds:itemID="{BB654DDF-C200-466C-8B6A-FE0956C7B1B6}">
+<ds:datastoreItem xmlns:ds="http://schemas.openxmlformats.org/officeDocument/2006/customXml" ds:itemID="{462D696B-4EDF-471B-95B0-73809A02BEEF}">
   <ds:schemaRefs>
     <ds:schemaRef ds:uri="http://schemas.openxmlformats.org/officeDocument/2006/bibliography"/>
   </ds:schemaRefs>

</xml_diff>